<commit_message>
updated the cheat sheet
</commit_message>
<xml_diff>
--- a/CheatSheetDatabase.docx
+++ b/CheatSheetDatabase.docx
@@ -15,6 +15,7 @@
       <w:r>
         <w:t xml:space="preserve">CREATE DATABASE </w:t>
       </w:r>
+      <w:proofErr w:type="spellStart"/>
       <w:r>
         <w:rPr>
           <w:rFonts w:ascii="inherit" w:eastAsia="Times New Roman" w:hAnsi="inherit" w:cs="Times New Roman"/>
@@ -43,15 +44,7 @@
         </w:rPr>
         <w:t>Buddies</w:t>
       </w:r>
-      <w:r>
-        <w:rPr>
-          <w:rFonts w:ascii="inherit" w:eastAsia="Times New Roman" w:hAnsi="inherit" w:cs="Times New Roman"/>
-          <w:sz w:val="24"/>
-          <w:szCs w:val="24"/>
-          <w:lang w:eastAsia="en-029"/>
-        </w:rPr>
-        <w:t>2</w:t>
-      </w:r>
+      <w:proofErr w:type="spellEnd"/>
       <w:r>
         <w:rPr>
           <w:rFonts w:ascii="inherit" w:eastAsia="Times New Roman" w:hAnsi="inherit" w:cs="Times New Roman"/>
@@ -1153,16 +1146,7 @@
           <w:szCs w:val="24"/>
           <w:lang w:eastAsia="en-029"/>
         </w:rPr>
-        <w:t>teacher</w:t>
-      </w:r>
-      <w:r>
-        <w:rPr>
-          <w:rFonts w:ascii="inherit" w:eastAsia="Times New Roman" w:hAnsi="inherit" w:cs="Times New Roman"/>
-          <w:sz w:val="24"/>
-          <w:szCs w:val="24"/>
-          <w:lang w:eastAsia="en-029"/>
-        </w:rPr>
-        <w:t>(</w:t>
+        <w:t>teacher(</w:t>
       </w:r>
       <w:proofErr w:type="spellStart"/>
       <w:proofErr w:type="gramEnd"/>
@@ -1560,8 +1544,628 @@
           <w:szCs w:val="24"/>
           <w:lang w:eastAsia="en-029"/>
         </w:rPr>
-        <w:t>Courses</w:t>
-      </w:r>
+        <w:t>Courses(</w:t>
+      </w:r>
+      <w:proofErr w:type="spellStart"/>
+      <w:proofErr w:type="gramEnd"/>
+      <w:r>
+        <w:rPr>
+          <w:rFonts w:ascii="inherit" w:eastAsia="Times New Roman" w:hAnsi="inherit" w:cs="Times New Roman"/>
+          <w:sz w:val="24"/>
+          <w:szCs w:val="24"/>
+          <w:lang w:eastAsia="en-029"/>
+        </w:rPr>
+        <w:t>CourseId</w:t>
+      </w:r>
+      <w:proofErr w:type="spellEnd"/>
+      <w:r>
+        <w:rPr>
+          <w:rFonts w:ascii="inherit" w:eastAsia="Times New Roman" w:hAnsi="inherit" w:cs="Times New Roman"/>
+          <w:sz w:val="24"/>
+          <w:szCs w:val="24"/>
+          <w:lang w:eastAsia="en-029"/>
+        </w:rPr>
+        <w:t>),</w:t>
+      </w:r>
+    </w:p>
+    <w:p>
+      <w:pPr>
+        <w:textAlignment w:val="baseline"/>
+        <w:rPr>
+          <w:rFonts w:ascii="inherit" w:eastAsia="Times New Roman" w:hAnsi="inherit" w:cs="Times New Roman"/>
+          <w:sz w:val="24"/>
+          <w:szCs w:val="24"/>
+          <w:lang w:eastAsia="en-029"/>
+        </w:rPr>
+      </w:pPr>
+      <w:r>
+        <w:rPr>
+          <w:rFonts w:ascii="inherit" w:eastAsia="Times New Roman" w:hAnsi="inherit" w:cs="Times New Roman"/>
+          <w:sz w:val="24"/>
+          <w:szCs w:val="24"/>
+          <w:lang w:eastAsia="en-029"/>
+        </w:rPr>
+        <w:t>FOREIGN KEY(</w:t>
+      </w:r>
+      <w:proofErr w:type="spellStart"/>
+      <w:r>
+        <w:rPr>
+          <w:rFonts w:ascii="inherit" w:eastAsia="Times New Roman" w:hAnsi="inherit" w:cs="Times New Roman"/>
+          <w:sz w:val="24"/>
+          <w:szCs w:val="24"/>
+          <w:lang w:eastAsia="en-029"/>
+        </w:rPr>
+        <w:t>StudentId</w:t>
+      </w:r>
+      <w:proofErr w:type="spellEnd"/>
+      <w:r>
+        <w:rPr>
+          <w:rFonts w:ascii="inherit" w:eastAsia="Times New Roman" w:hAnsi="inherit" w:cs="Times New Roman"/>
+          <w:sz w:val="24"/>
+          <w:szCs w:val="24"/>
+          <w:lang w:eastAsia="en-029"/>
+        </w:rPr>
+        <w:t xml:space="preserve">) REFERENCES </w:t>
+      </w:r>
+      <w:proofErr w:type="gramStart"/>
+      <w:r>
+        <w:rPr>
+          <w:rFonts w:ascii="inherit" w:eastAsia="Times New Roman" w:hAnsi="inherit" w:cs="Times New Roman"/>
+          <w:sz w:val="24"/>
+          <w:szCs w:val="24"/>
+          <w:lang w:eastAsia="en-029"/>
+        </w:rPr>
+        <w:t>Student(</w:t>
+      </w:r>
+      <w:proofErr w:type="spellStart"/>
+      <w:proofErr w:type="gramEnd"/>
+      <w:r>
+        <w:rPr>
+          <w:rFonts w:ascii="inherit" w:eastAsia="Times New Roman" w:hAnsi="inherit" w:cs="Times New Roman"/>
+          <w:sz w:val="24"/>
+          <w:szCs w:val="24"/>
+          <w:lang w:eastAsia="en-029"/>
+        </w:rPr>
+        <w:t>StudentId</w:t>
+      </w:r>
+      <w:proofErr w:type="spellEnd"/>
+      <w:r>
+        <w:rPr>
+          <w:rFonts w:ascii="inherit" w:eastAsia="Times New Roman" w:hAnsi="inherit" w:cs="Times New Roman"/>
+          <w:sz w:val="24"/>
+          <w:szCs w:val="24"/>
+          <w:lang w:eastAsia="en-029"/>
+        </w:rPr>
+        <w:t>)</w:t>
+      </w:r>
+    </w:p>
+    <w:p>
+      <w:pPr>
+        <w:textAlignment w:val="baseline"/>
+        <w:rPr>
+          <w:rFonts w:ascii="inherit" w:eastAsia="Times New Roman" w:hAnsi="inherit" w:cs="Times New Roman"/>
+          <w:sz w:val="24"/>
+          <w:szCs w:val="24"/>
+          <w:lang w:eastAsia="en-029"/>
+        </w:rPr>
+      </w:pPr>
+      <w:r>
+        <w:rPr>
+          <w:rFonts w:ascii="inherit" w:eastAsia="Times New Roman" w:hAnsi="inherit" w:cs="Times New Roman"/>
+          <w:sz w:val="24"/>
+          <w:szCs w:val="24"/>
+          <w:lang w:eastAsia="en-029"/>
+        </w:rPr>
+        <w:t>);</w:t>
+      </w:r>
+    </w:p>
+    <w:p>
+      <w:pPr>
+        <w:textAlignment w:val="baseline"/>
+        <w:rPr>
+          <w:rFonts w:ascii="inherit" w:eastAsia="Times New Roman" w:hAnsi="inherit" w:cs="Times New Roman"/>
+          <w:sz w:val="24"/>
+          <w:szCs w:val="24"/>
+          <w:lang w:eastAsia="en-029"/>
+        </w:rPr>
+      </w:pPr>
+    </w:p>
+    <w:p>
+      <w:pPr>
+        <w:textAlignment w:val="baseline"/>
+        <w:rPr>
+          <w:rFonts w:ascii="inherit" w:eastAsia="Times New Roman" w:hAnsi="inherit" w:cs="Times New Roman"/>
+          <w:sz w:val="24"/>
+          <w:szCs w:val="24"/>
+          <w:lang w:eastAsia="en-029"/>
+        </w:rPr>
+      </w:pPr>
+      <w:r>
+        <w:rPr>
+          <w:rFonts w:ascii="inherit" w:eastAsia="Times New Roman" w:hAnsi="inherit" w:cs="Times New Roman"/>
+          <w:sz w:val="24"/>
+          <w:szCs w:val="24"/>
+          <w:lang w:eastAsia="en-029"/>
+        </w:rPr>
+        <w:t xml:space="preserve">CREATE TABLE </w:t>
+      </w:r>
+      <w:proofErr w:type="gramStart"/>
+      <w:r>
+        <w:rPr>
+          <w:rFonts w:ascii="inherit" w:eastAsia="Times New Roman" w:hAnsi="inherit" w:cs="Times New Roman"/>
+          <w:sz w:val="24"/>
+          <w:szCs w:val="24"/>
+          <w:lang w:eastAsia="en-029"/>
+        </w:rPr>
+        <w:t>Login(</w:t>
+      </w:r>
+      <w:proofErr w:type="gramEnd"/>
+    </w:p>
+    <w:p>
+      <w:pPr>
+        <w:textAlignment w:val="baseline"/>
+        <w:rPr>
+          <w:rFonts w:ascii="inherit" w:eastAsia="Times New Roman" w:hAnsi="inherit" w:cs="Times New Roman"/>
+          <w:sz w:val="24"/>
+          <w:szCs w:val="24"/>
+          <w:lang w:eastAsia="en-029"/>
+        </w:rPr>
+      </w:pPr>
+      <w:proofErr w:type="spellStart"/>
+      <w:r>
+        <w:rPr>
+          <w:rFonts w:ascii="inherit" w:eastAsia="Times New Roman" w:hAnsi="inherit" w:cs="Times New Roman"/>
+          <w:sz w:val="24"/>
+          <w:szCs w:val="24"/>
+          <w:lang w:eastAsia="en-029"/>
+        </w:rPr>
+        <w:t>unickLogId</w:t>
+      </w:r>
+      <w:proofErr w:type="spellEnd"/>
+      <w:r>
+        <w:rPr>
+          <w:rFonts w:ascii="inherit" w:eastAsia="Times New Roman" w:hAnsi="inherit" w:cs="Times New Roman"/>
+          <w:sz w:val="24"/>
+          <w:szCs w:val="24"/>
+          <w:lang w:eastAsia="en-029"/>
+        </w:rPr>
+        <w:t xml:space="preserve"> int </w:t>
+      </w:r>
+      <w:r>
+        <w:rPr>
+          <w:rFonts w:ascii="inherit" w:eastAsia="Times New Roman" w:hAnsi="inherit" w:cs="Times New Roman"/>
+          <w:sz w:val="24"/>
+          <w:szCs w:val="24"/>
+          <w:lang w:eastAsia="en-029"/>
+        </w:rPr>
+        <w:t xml:space="preserve">NOT NULL </w:t>
+      </w:r>
+      <w:r>
+        <w:rPr>
+          <w:rFonts w:ascii="Consolas" w:hAnsi="Consolas"/>
+          <w:color w:val="000000"/>
+          <w:sz w:val="23"/>
+          <w:szCs w:val="23"/>
+          <w:shd w:val="clear" w:color="auto" w:fill="FFFFFF"/>
+        </w:rPr>
+        <w:t>AUTO_INCREMENT</w:t>
+      </w:r>
+      <w:r>
+        <w:rPr>
+          <w:rFonts w:ascii="inherit" w:eastAsia="Times New Roman" w:hAnsi="inherit" w:cs="Times New Roman"/>
+          <w:sz w:val="24"/>
+          <w:szCs w:val="24"/>
+          <w:lang w:eastAsia="en-029"/>
+        </w:rPr>
+        <w:t>,</w:t>
+      </w:r>
+    </w:p>
+    <w:p>
+      <w:pPr>
+        <w:textAlignment w:val="baseline"/>
+        <w:rPr>
+          <w:rFonts w:ascii="inherit" w:eastAsia="Times New Roman" w:hAnsi="inherit" w:cs="Times New Roman"/>
+          <w:sz w:val="24"/>
+          <w:szCs w:val="24"/>
+          <w:lang w:eastAsia="en-029"/>
+        </w:rPr>
+      </w:pPr>
+      <w:proofErr w:type="spellStart"/>
+      <w:r>
+        <w:rPr>
+          <w:rFonts w:ascii="inherit" w:eastAsia="Times New Roman" w:hAnsi="inherit" w:cs="Times New Roman"/>
+          <w:sz w:val="24"/>
+          <w:szCs w:val="24"/>
+          <w:lang w:eastAsia="en-029"/>
+        </w:rPr>
+        <w:t>StudentId</w:t>
+      </w:r>
+      <w:proofErr w:type="spellEnd"/>
+      <w:r>
+        <w:rPr>
+          <w:rFonts w:ascii="inherit" w:eastAsia="Times New Roman" w:hAnsi="inherit" w:cs="Times New Roman"/>
+          <w:sz w:val="24"/>
+          <w:szCs w:val="24"/>
+          <w:lang w:eastAsia="en-029"/>
+        </w:rPr>
+        <w:t xml:space="preserve"> </w:t>
+      </w:r>
+      <w:proofErr w:type="gramStart"/>
+      <w:r>
+        <w:rPr>
+          <w:rFonts w:ascii="inherit" w:eastAsia="Times New Roman" w:hAnsi="inherit" w:cs="Times New Roman"/>
+          <w:sz w:val="24"/>
+          <w:szCs w:val="24"/>
+          <w:lang w:eastAsia="en-029"/>
+        </w:rPr>
+        <w:t>varchar(</w:t>
+      </w:r>
+      <w:proofErr w:type="gramEnd"/>
+      <w:r>
+        <w:rPr>
+          <w:rFonts w:ascii="inherit" w:eastAsia="Times New Roman" w:hAnsi="inherit" w:cs="Times New Roman"/>
+          <w:sz w:val="24"/>
+          <w:szCs w:val="24"/>
+          <w:lang w:eastAsia="en-029"/>
+        </w:rPr>
+        <w:t>25) NOT NULL,</w:t>
+      </w:r>
+    </w:p>
+    <w:p>
+      <w:pPr>
+        <w:textAlignment w:val="baseline"/>
+        <w:rPr>
+          <w:rFonts w:ascii="inherit" w:eastAsia="Times New Roman" w:hAnsi="inherit" w:cs="Times New Roman"/>
+          <w:sz w:val="24"/>
+          <w:szCs w:val="24"/>
+          <w:lang w:eastAsia="en-029"/>
+        </w:rPr>
+      </w:pPr>
+      <w:proofErr w:type="spellStart"/>
+      <w:r>
+        <w:rPr>
+          <w:rFonts w:ascii="inherit" w:eastAsia="Times New Roman" w:hAnsi="inherit" w:cs="Times New Roman"/>
+          <w:sz w:val="24"/>
+          <w:szCs w:val="24"/>
+          <w:lang w:eastAsia="en-029"/>
+        </w:rPr>
+        <w:t>TeacherId</w:t>
+      </w:r>
+      <w:proofErr w:type="spellEnd"/>
+      <w:r>
+        <w:rPr>
+          <w:rFonts w:ascii="inherit" w:eastAsia="Times New Roman" w:hAnsi="inherit" w:cs="Times New Roman"/>
+          <w:sz w:val="24"/>
+          <w:szCs w:val="24"/>
+          <w:lang w:eastAsia="en-029"/>
+        </w:rPr>
+        <w:t xml:space="preserve"> </w:t>
+      </w:r>
+      <w:proofErr w:type="gramStart"/>
+      <w:r>
+        <w:rPr>
+          <w:rFonts w:ascii="inherit" w:eastAsia="Times New Roman" w:hAnsi="inherit" w:cs="Times New Roman"/>
+          <w:sz w:val="24"/>
+          <w:szCs w:val="24"/>
+          <w:lang w:eastAsia="en-029"/>
+        </w:rPr>
+        <w:t>varchar(</w:t>
+      </w:r>
+      <w:proofErr w:type="gramEnd"/>
+      <w:r>
+        <w:rPr>
+          <w:rFonts w:ascii="inherit" w:eastAsia="Times New Roman" w:hAnsi="inherit" w:cs="Times New Roman"/>
+          <w:sz w:val="24"/>
+          <w:szCs w:val="24"/>
+          <w:lang w:eastAsia="en-029"/>
+        </w:rPr>
+        <w:t>25) NOT NULL,</w:t>
+      </w:r>
+    </w:p>
+    <w:p>
+      <w:pPr>
+        <w:textAlignment w:val="baseline"/>
+        <w:rPr>
+          <w:rFonts w:ascii="inherit" w:eastAsia="Times New Roman" w:hAnsi="inherit" w:cs="Times New Roman"/>
+          <w:sz w:val="24"/>
+          <w:szCs w:val="24"/>
+          <w:lang w:eastAsia="en-029"/>
+        </w:rPr>
+      </w:pPr>
+      <w:r>
+        <w:rPr>
+          <w:rFonts w:ascii="inherit" w:eastAsia="Times New Roman" w:hAnsi="inherit" w:cs="Times New Roman"/>
+          <w:sz w:val="24"/>
+          <w:szCs w:val="24"/>
+          <w:lang w:eastAsia="en-029"/>
+        </w:rPr>
+        <w:t xml:space="preserve">Password </w:t>
+      </w:r>
+      <w:proofErr w:type="gramStart"/>
+      <w:r>
+        <w:rPr>
+          <w:rFonts w:ascii="inherit" w:eastAsia="Times New Roman" w:hAnsi="inherit" w:cs="Times New Roman"/>
+          <w:sz w:val="24"/>
+          <w:szCs w:val="24"/>
+          <w:lang w:eastAsia="en-029"/>
+        </w:rPr>
+        <w:t>varchar(</w:t>
+      </w:r>
+      <w:proofErr w:type="gramEnd"/>
+      <w:r>
+        <w:rPr>
+          <w:rFonts w:ascii="inherit" w:eastAsia="Times New Roman" w:hAnsi="inherit" w:cs="Times New Roman"/>
+          <w:sz w:val="24"/>
+          <w:szCs w:val="24"/>
+          <w:lang w:eastAsia="en-029"/>
+        </w:rPr>
+        <w:t>20),</w:t>
+      </w:r>
+    </w:p>
+    <w:p>
+      <w:pPr>
+        <w:textAlignment w:val="baseline"/>
+        <w:rPr>
+          <w:rFonts w:ascii="inherit" w:eastAsia="Times New Roman" w:hAnsi="inherit" w:cs="Times New Roman"/>
+          <w:sz w:val="24"/>
+          <w:szCs w:val="24"/>
+          <w:lang w:eastAsia="en-029"/>
+        </w:rPr>
+      </w:pPr>
+      <w:r>
+        <w:rPr>
+          <w:rFonts w:ascii="inherit" w:eastAsia="Times New Roman" w:hAnsi="inherit" w:cs="Times New Roman"/>
+          <w:sz w:val="24"/>
+          <w:szCs w:val="24"/>
+          <w:lang w:eastAsia="en-029"/>
+        </w:rPr>
+        <w:t xml:space="preserve">PRIMARY </w:t>
+      </w:r>
+      <w:proofErr w:type="gramStart"/>
+      <w:r>
+        <w:rPr>
+          <w:rFonts w:ascii="inherit" w:eastAsia="Times New Roman" w:hAnsi="inherit" w:cs="Times New Roman"/>
+          <w:sz w:val="24"/>
+          <w:szCs w:val="24"/>
+          <w:lang w:eastAsia="en-029"/>
+        </w:rPr>
+        <w:t>KEY(</w:t>
+      </w:r>
+      <w:proofErr w:type="spellStart"/>
+      <w:proofErr w:type="gramEnd"/>
+      <w:r>
+        <w:rPr>
+          <w:rFonts w:ascii="inherit" w:eastAsia="Times New Roman" w:hAnsi="inherit" w:cs="Times New Roman"/>
+          <w:sz w:val="24"/>
+          <w:szCs w:val="24"/>
+          <w:lang w:eastAsia="en-029"/>
+        </w:rPr>
+        <w:t>unickLogId</w:t>
+      </w:r>
+      <w:proofErr w:type="spellEnd"/>
+      <w:r>
+        <w:rPr>
+          <w:rFonts w:ascii="inherit" w:eastAsia="Times New Roman" w:hAnsi="inherit" w:cs="Times New Roman"/>
+          <w:sz w:val="24"/>
+          <w:szCs w:val="24"/>
+          <w:lang w:eastAsia="en-029"/>
+        </w:rPr>
+        <w:t>),</w:t>
+      </w:r>
+    </w:p>
+    <w:p>
+      <w:pPr>
+        <w:textAlignment w:val="baseline"/>
+        <w:rPr>
+          <w:rFonts w:ascii="inherit" w:eastAsia="Times New Roman" w:hAnsi="inherit" w:cs="Times New Roman"/>
+          <w:sz w:val="24"/>
+          <w:szCs w:val="24"/>
+          <w:lang w:eastAsia="en-029"/>
+        </w:rPr>
+      </w:pPr>
+      <w:r>
+        <w:rPr>
+          <w:rFonts w:ascii="inherit" w:eastAsia="Times New Roman" w:hAnsi="inherit" w:cs="Times New Roman"/>
+          <w:sz w:val="24"/>
+          <w:szCs w:val="24"/>
+          <w:lang w:eastAsia="en-029"/>
+        </w:rPr>
+        <w:t>FOREIGN KEY(</w:t>
+      </w:r>
+      <w:proofErr w:type="spellStart"/>
+      <w:r>
+        <w:rPr>
+          <w:rFonts w:ascii="inherit" w:eastAsia="Times New Roman" w:hAnsi="inherit" w:cs="Times New Roman"/>
+          <w:sz w:val="24"/>
+          <w:szCs w:val="24"/>
+          <w:lang w:eastAsia="en-029"/>
+        </w:rPr>
+        <w:t>StudentId</w:t>
+      </w:r>
+      <w:proofErr w:type="spellEnd"/>
+      <w:r>
+        <w:rPr>
+          <w:rFonts w:ascii="inherit" w:eastAsia="Times New Roman" w:hAnsi="inherit" w:cs="Times New Roman"/>
+          <w:sz w:val="24"/>
+          <w:szCs w:val="24"/>
+          <w:lang w:eastAsia="en-029"/>
+        </w:rPr>
+        <w:t xml:space="preserve">) REFERENCES </w:t>
+      </w:r>
+      <w:proofErr w:type="gramStart"/>
+      <w:r>
+        <w:rPr>
+          <w:rFonts w:ascii="inherit" w:eastAsia="Times New Roman" w:hAnsi="inherit" w:cs="Times New Roman"/>
+          <w:sz w:val="24"/>
+          <w:szCs w:val="24"/>
+          <w:lang w:eastAsia="en-029"/>
+        </w:rPr>
+        <w:t>Student(</w:t>
+      </w:r>
+      <w:proofErr w:type="spellStart"/>
+      <w:proofErr w:type="gramEnd"/>
+      <w:r>
+        <w:rPr>
+          <w:rFonts w:ascii="inherit" w:eastAsia="Times New Roman" w:hAnsi="inherit" w:cs="Times New Roman"/>
+          <w:sz w:val="24"/>
+          <w:szCs w:val="24"/>
+          <w:lang w:eastAsia="en-029"/>
+        </w:rPr>
+        <w:t>StudentId</w:t>
+      </w:r>
+      <w:proofErr w:type="spellEnd"/>
+      <w:r>
+        <w:rPr>
+          <w:rFonts w:ascii="inherit" w:eastAsia="Times New Roman" w:hAnsi="inherit" w:cs="Times New Roman"/>
+          <w:sz w:val="24"/>
+          <w:szCs w:val="24"/>
+          <w:lang w:eastAsia="en-029"/>
+        </w:rPr>
+        <w:t>),</w:t>
+      </w:r>
+    </w:p>
+    <w:p>
+      <w:pPr>
+        <w:textAlignment w:val="baseline"/>
+        <w:rPr>
+          <w:rFonts w:ascii="inherit" w:eastAsia="Times New Roman" w:hAnsi="inherit" w:cs="Times New Roman"/>
+          <w:sz w:val="24"/>
+          <w:szCs w:val="24"/>
+          <w:lang w:eastAsia="en-029"/>
+        </w:rPr>
+      </w:pPr>
+      <w:r>
+        <w:rPr>
+          <w:rFonts w:ascii="inherit" w:eastAsia="Times New Roman" w:hAnsi="inherit" w:cs="Times New Roman"/>
+          <w:sz w:val="24"/>
+          <w:szCs w:val="24"/>
+          <w:lang w:eastAsia="en-029"/>
+        </w:rPr>
+        <w:t>FOREIGN KEY(</w:t>
+      </w:r>
+      <w:proofErr w:type="spellStart"/>
+      <w:r>
+        <w:rPr>
+          <w:rFonts w:ascii="inherit" w:eastAsia="Times New Roman" w:hAnsi="inherit" w:cs="Times New Roman"/>
+          <w:sz w:val="24"/>
+          <w:szCs w:val="24"/>
+          <w:lang w:eastAsia="en-029"/>
+        </w:rPr>
+        <w:t>TeacherId</w:t>
+      </w:r>
+      <w:proofErr w:type="spellEnd"/>
+      <w:r>
+        <w:rPr>
+          <w:rFonts w:ascii="inherit" w:eastAsia="Times New Roman" w:hAnsi="inherit" w:cs="Times New Roman"/>
+          <w:sz w:val="24"/>
+          <w:szCs w:val="24"/>
+          <w:lang w:eastAsia="en-029"/>
+        </w:rPr>
+        <w:t xml:space="preserve">) REFERENCES </w:t>
+      </w:r>
+      <w:proofErr w:type="gramStart"/>
+      <w:r>
+        <w:rPr>
+          <w:rFonts w:ascii="inherit" w:eastAsia="Times New Roman" w:hAnsi="inherit" w:cs="Times New Roman"/>
+          <w:sz w:val="24"/>
+          <w:szCs w:val="24"/>
+          <w:lang w:eastAsia="en-029"/>
+        </w:rPr>
+        <w:t>teacher(</w:t>
+      </w:r>
+      <w:proofErr w:type="spellStart"/>
+      <w:proofErr w:type="gramEnd"/>
+      <w:r>
+        <w:rPr>
+          <w:rFonts w:ascii="inherit" w:eastAsia="Times New Roman" w:hAnsi="inherit" w:cs="Times New Roman"/>
+          <w:sz w:val="24"/>
+          <w:szCs w:val="24"/>
+          <w:lang w:eastAsia="en-029"/>
+        </w:rPr>
+        <w:t>TeacherId</w:t>
+      </w:r>
+      <w:proofErr w:type="spellEnd"/>
+      <w:r>
+        <w:rPr>
+          <w:rFonts w:ascii="inherit" w:eastAsia="Times New Roman" w:hAnsi="inherit" w:cs="Times New Roman"/>
+          <w:sz w:val="24"/>
+          <w:szCs w:val="24"/>
+          <w:lang w:eastAsia="en-029"/>
+        </w:rPr>
+        <w:t>)</w:t>
+      </w:r>
+    </w:p>
+    <w:p>
+      <w:pPr>
+        <w:textAlignment w:val="baseline"/>
+        <w:rPr>
+          <w:rFonts w:ascii="inherit" w:eastAsia="Times New Roman" w:hAnsi="inherit" w:cs="Times New Roman"/>
+          <w:sz w:val="24"/>
+          <w:szCs w:val="24"/>
+          <w:lang w:eastAsia="en-029"/>
+        </w:rPr>
+      </w:pPr>
+      <w:r>
+        <w:rPr>
+          <w:rFonts w:ascii="inherit" w:eastAsia="Times New Roman" w:hAnsi="inherit" w:cs="Times New Roman"/>
+          <w:sz w:val="24"/>
+          <w:szCs w:val="24"/>
+          <w:lang w:eastAsia="en-029"/>
+        </w:rPr>
+        <w:t>);</w:t>
+      </w:r>
+    </w:p>
+    <w:p>
+      <w:pPr>
+        <w:textAlignment w:val="baseline"/>
+        <w:rPr>
+          <w:rFonts w:ascii="inherit" w:eastAsia="Times New Roman" w:hAnsi="inherit" w:cs="Times New Roman"/>
+          <w:sz w:val="24"/>
+          <w:szCs w:val="24"/>
+          <w:lang w:eastAsia="en-029"/>
+        </w:rPr>
+      </w:pPr>
+    </w:p>
+    <w:p>
+      <w:pPr>
+        <w:textAlignment w:val="baseline"/>
+        <w:rPr>
+          <w:rFonts w:ascii="inherit" w:eastAsia="Times New Roman" w:hAnsi="inherit" w:cs="Times New Roman"/>
+          <w:sz w:val="24"/>
+          <w:szCs w:val="24"/>
+          <w:lang w:eastAsia="en-029"/>
+        </w:rPr>
+      </w:pPr>
+      <w:r>
+        <w:rPr>
+          <w:rFonts w:ascii="inherit" w:eastAsia="Times New Roman" w:hAnsi="inherit" w:cs="Times New Roman"/>
+          <w:sz w:val="24"/>
+          <w:szCs w:val="24"/>
+          <w:lang w:eastAsia="en-029"/>
+        </w:rPr>
+        <w:t xml:space="preserve">CREATE TABLE </w:t>
+      </w:r>
+      <w:proofErr w:type="spellStart"/>
+      <w:proofErr w:type="gramStart"/>
+      <w:r>
+        <w:rPr>
+          <w:rFonts w:ascii="inherit" w:eastAsia="Times New Roman" w:hAnsi="inherit" w:cs="Times New Roman"/>
+          <w:sz w:val="24"/>
+          <w:szCs w:val="24"/>
+          <w:lang w:eastAsia="en-029"/>
+        </w:rPr>
+        <w:t>Event</w:t>
+      </w:r>
+      <w:r>
+        <w:rPr>
+          <w:rFonts w:ascii="inherit" w:eastAsia="Times New Roman" w:hAnsi="inherit" w:cs="Times New Roman"/>
+          <w:sz w:val="24"/>
+          <w:szCs w:val="24"/>
+          <w:lang w:eastAsia="en-029"/>
+        </w:rPr>
+        <w:t>Notes</w:t>
+      </w:r>
+      <w:proofErr w:type="spellEnd"/>
       <w:r>
         <w:rPr>
           <w:rFonts w:ascii="inherit" w:eastAsia="Times New Roman" w:hAnsi="inherit" w:cs="Times New Roman"/>
@@ -1571,16 +2175,178 @@
         </w:rPr>
         <w:t>(</w:t>
       </w:r>
-      <w:proofErr w:type="spellStart"/>
-      <w:proofErr w:type="gramEnd"/>
-      <w:r>
-        <w:rPr>
-          <w:rFonts w:ascii="inherit" w:eastAsia="Times New Roman" w:hAnsi="inherit" w:cs="Times New Roman"/>
-          <w:sz w:val="24"/>
-          <w:szCs w:val="24"/>
-          <w:lang w:eastAsia="en-029"/>
-        </w:rPr>
-        <w:t>CourseId</w:t>
+      <w:proofErr w:type="gramEnd"/>
+    </w:p>
+    <w:p>
+      <w:pPr>
+        <w:textAlignment w:val="baseline"/>
+        <w:rPr>
+          <w:rFonts w:ascii="inherit" w:eastAsia="Times New Roman" w:hAnsi="inherit" w:cs="Times New Roman"/>
+          <w:sz w:val="24"/>
+          <w:szCs w:val="24"/>
+          <w:lang w:eastAsia="en-029"/>
+        </w:rPr>
+      </w:pPr>
+      <w:proofErr w:type="spellStart"/>
+      <w:r>
+        <w:rPr>
+          <w:rFonts w:ascii="inherit" w:eastAsia="Times New Roman" w:hAnsi="inherit" w:cs="Times New Roman"/>
+          <w:sz w:val="24"/>
+          <w:szCs w:val="24"/>
+          <w:lang w:eastAsia="en-029"/>
+        </w:rPr>
+        <w:t>EventNotesId</w:t>
+      </w:r>
+      <w:proofErr w:type="spellEnd"/>
+      <w:r>
+        <w:rPr>
+          <w:rFonts w:ascii="inherit" w:eastAsia="Times New Roman" w:hAnsi="inherit" w:cs="Times New Roman"/>
+          <w:sz w:val="24"/>
+          <w:szCs w:val="24"/>
+          <w:lang w:eastAsia="en-029"/>
+        </w:rPr>
+        <w:t xml:space="preserve"> </w:t>
+      </w:r>
+      <w:proofErr w:type="gramStart"/>
+      <w:r>
+        <w:rPr>
+          <w:rFonts w:ascii="inherit" w:eastAsia="Times New Roman" w:hAnsi="inherit" w:cs="Times New Roman"/>
+          <w:sz w:val="24"/>
+          <w:szCs w:val="24"/>
+          <w:lang w:eastAsia="en-029"/>
+        </w:rPr>
+        <w:t>varchar(</w:t>
+      </w:r>
+      <w:proofErr w:type="gramEnd"/>
+      <w:r>
+        <w:rPr>
+          <w:rFonts w:ascii="inherit" w:eastAsia="Times New Roman" w:hAnsi="inherit" w:cs="Times New Roman"/>
+          <w:sz w:val="24"/>
+          <w:szCs w:val="24"/>
+          <w:lang w:eastAsia="en-029"/>
+        </w:rPr>
+        <w:t>25),</w:t>
+      </w:r>
+    </w:p>
+    <w:p>
+      <w:pPr>
+        <w:textAlignment w:val="baseline"/>
+        <w:rPr>
+          <w:rFonts w:ascii="inherit" w:eastAsia="Times New Roman" w:hAnsi="inherit" w:cs="Times New Roman"/>
+          <w:sz w:val="24"/>
+          <w:szCs w:val="24"/>
+          <w:lang w:eastAsia="en-029"/>
+        </w:rPr>
+      </w:pPr>
+      <w:proofErr w:type="spellStart"/>
+      <w:r>
+        <w:rPr>
+          <w:rFonts w:ascii="inherit" w:eastAsia="Times New Roman" w:hAnsi="inherit" w:cs="Times New Roman"/>
+          <w:sz w:val="24"/>
+          <w:szCs w:val="24"/>
+          <w:lang w:eastAsia="en-029"/>
+        </w:rPr>
+        <w:t>DivisionId</w:t>
+      </w:r>
+      <w:proofErr w:type="spellEnd"/>
+      <w:r>
+        <w:rPr>
+          <w:rFonts w:ascii="inherit" w:eastAsia="Times New Roman" w:hAnsi="inherit" w:cs="Times New Roman"/>
+          <w:sz w:val="24"/>
+          <w:szCs w:val="24"/>
+          <w:lang w:eastAsia="en-029"/>
+        </w:rPr>
+        <w:t xml:space="preserve"> </w:t>
+      </w:r>
+      <w:proofErr w:type="gramStart"/>
+      <w:r>
+        <w:rPr>
+          <w:rFonts w:ascii="inherit" w:eastAsia="Times New Roman" w:hAnsi="inherit" w:cs="Times New Roman"/>
+          <w:sz w:val="24"/>
+          <w:szCs w:val="24"/>
+          <w:lang w:eastAsia="en-029"/>
+        </w:rPr>
+        <w:t>varchar(</w:t>
+      </w:r>
+      <w:proofErr w:type="gramEnd"/>
+      <w:r>
+        <w:rPr>
+          <w:rFonts w:ascii="inherit" w:eastAsia="Times New Roman" w:hAnsi="inherit" w:cs="Times New Roman"/>
+          <w:sz w:val="24"/>
+          <w:szCs w:val="24"/>
+          <w:lang w:eastAsia="en-029"/>
+        </w:rPr>
+        <w:t>25) NOT NULL,</w:t>
+      </w:r>
+    </w:p>
+    <w:p>
+      <w:pPr>
+        <w:textAlignment w:val="baseline"/>
+        <w:rPr>
+          <w:rFonts w:ascii="inherit" w:eastAsia="Times New Roman" w:hAnsi="inherit" w:cs="Times New Roman"/>
+          <w:sz w:val="24"/>
+          <w:szCs w:val="24"/>
+          <w:lang w:eastAsia="en-029"/>
+        </w:rPr>
+      </w:pPr>
+      <w:r>
+        <w:rPr>
+          <w:rFonts w:ascii="inherit" w:eastAsia="Times New Roman" w:hAnsi="inherit" w:cs="Times New Roman"/>
+          <w:sz w:val="24"/>
+          <w:szCs w:val="24"/>
+          <w:lang w:eastAsia="en-029"/>
+        </w:rPr>
+        <w:t xml:space="preserve">Note </w:t>
+      </w:r>
+      <w:proofErr w:type="gramStart"/>
+      <w:r>
+        <w:rPr>
+          <w:rFonts w:ascii="inherit" w:eastAsia="Times New Roman" w:hAnsi="inherit" w:cs="Times New Roman"/>
+          <w:sz w:val="24"/>
+          <w:szCs w:val="24"/>
+          <w:lang w:eastAsia="en-029"/>
+        </w:rPr>
+        <w:t>varchar(</w:t>
+      </w:r>
+      <w:proofErr w:type="gramEnd"/>
+      <w:r>
+        <w:rPr>
+          <w:rFonts w:ascii="inherit" w:eastAsia="Times New Roman" w:hAnsi="inherit" w:cs="Times New Roman"/>
+          <w:sz w:val="24"/>
+          <w:szCs w:val="24"/>
+          <w:lang w:eastAsia="en-029"/>
+        </w:rPr>
+        <w:t>200),</w:t>
+      </w:r>
+    </w:p>
+    <w:p>
+      <w:pPr>
+        <w:textAlignment w:val="baseline"/>
+        <w:rPr>
+          <w:rFonts w:ascii="inherit" w:eastAsia="Times New Roman" w:hAnsi="inherit" w:cs="Times New Roman"/>
+          <w:sz w:val="24"/>
+          <w:szCs w:val="24"/>
+          <w:lang w:eastAsia="en-029"/>
+        </w:rPr>
+      </w:pPr>
+      <w:r>
+        <w:rPr>
+          <w:rFonts w:ascii="inherit" w:eastAsia="Times New Roman" w:hAnsi="inherit" w:cs="Times New Roman"/>
+          <w:sz w:val="24"/>
+          <w:szCs w:val="24"/>
+          <w:lang w:eastAsia="en-029"/>
+        </w:rPr>
+        <w:t>PRIMARY KEY(</w:t>
+      </w:r>
+      <w:proofErr w:type="spellStart"/>
+      <w:r>
+        <w:rPr>
+          <w:rFonts w:ascii="inherit" w:eastAsia="Times New Roman" w:hAnsi="inherit" w:cs="Times New Roman"/>
+          <w:sz w:val="24"/>
+          <w:szCs w:val="24"/>
+          <w:lang w:eastAsia="en-029"/>
+        </w:rPr>
+        <w:t>EventNotesId</w:t>
       </w:r>
       <w:proofErr w:type="spellEnd"/>
       <w:r>
@@ -1610,6 +2376,7 @@
           <w:szCs w:val="24"/>
           <w:lang w:eastAsia="en-029"/>
         </w:rPr>
+        <w:lastRenderedPageBreak/>
         <w:t>FOREIGN KEY(</w:t>
       </w:r>
       <w:proofErr w:type="spellStart"/>
@@ -1620,7 +2387,7 @@
           <w:szCs w:val="24"/>
           <w:lang w:eastAsia="en-029"/>
         </w:rPr>
-        <w:t>StudentId</w:t>
+        <w:t>DivisionId</w:t>
       </w:r>
       <w:proofErr w:type="spellEnd"/>
       <w:r>
@@ -1640,715 +2407,7 @@
           <w:szCs w:val="24"/>
           <w:lang w:eastAsia="en-029"/>
         </w:rPr>
-        <w:t>Student(</w:t>
-      </w:r>
-      <w:proofErr w:type="spellStart"/>
-      <w:proofErr w:type="gramEnd"/>
-      <w:r>
-        <w:rPr>
-          <w:rFonts w:ascii="inherit" w:eastAsia="Times New Roman" w:hAnsi="inherit" w:cs="Times New Roman"/>
-          <w:sz w:val="24"/>
-          <w:szCs w:val="24"/>
-          <w:lang w:eastAsia="en-029"/>
-        </w:rPr>
-        <w:t>StudentId</w:t>
-      </w:r>
-      <w:proofErr w:type="spellEnd"/>
-      <w:r>
-        <w:rPr>
-          <w:rFonts w:ascii="inherit" w:eastAsia="Times New Roman" w:hAnsi="inherit" w:cs="Times New Roman"/>
-          <w:sz w:val="24"/>
-          <w:szCs w:val="24"/>
-          <w:lang w:eastAsia="en-029"/>
-        </w:rPr>
-        <w:t>)</w:t>
-      </w:r>
-    </w:p>
-    <w:p>
-      <w:pPr>
-        <w:textAlignment w:val="baseline"/>
-        <w:rPr>
-          <w:rFonts w:ascii="inherit" w:eastAsia="Times New Roman" w:hAnsi="inherit" w:cs="Times New Roman"/>
-          <w:sz w:val="24"/>
-          <w:szCs w:val="24"/>
-          <w:lang w:eastAsia="en-029"/>
-        </w:rPr>
-      </w:pPr>
-      <w:r>
-        <w:rPr>
-          <w:rFonts w:ascii="inherit" w:eastAsia="Times New Roman" w:hAnsi="inherit" w:cs="Times New Roman"/>
-          <w:sz w:val="24"/>
-          <w:szCs w:val="24"/>
-          <w:lang w:eastAsia="en-029"/>
-        </w:rPr>
-        <w:t>);</w:t>
-      </w:r>
-    </w:p>
-    <w:p>
-      <w:pPr>
-        <w:textAlignment w:val="baseline"/>
-        <w:rPr>
-          <w:rFonts w:ascii="inherit" w:eastAsia="Times New Roman" w:hAnsi="inherit" w:cs="Times New Roman"/>
-          <w:sz w:val="24"/>
-          <w:szCs w:val="24"/>
-          <w:lang w:eastAsia="en-029"/>
-        </w:rPr>
-      </w:pPr>
-    </w:p>
-    <w:p>
-      <w:pPr>
-        <w:textAlignment w:val="baseline"/>
-        <w:rPr>
-          <w:rFonts w:ascii="inherit" w:eastAsia="Times New Roman" w:hAnsi="inherit" w:cs="Times New Roman"/>
-          <w:sz w:val="24"/>
-          <w:szCs w:val="24"/>
-          <w:lang w:eastAsia="en-029"/>
-        </w:rPr>
-      </w:pPr>
-      <w:r>
-        <w:rPr>
-          <w:rFonts w:ascii="inherit" w:eastAsia="Times New Roman" w:hAnsi="inherit" w:cs="Times New Roman"/>
-          <w:sz w:val="24"/>
-          <w:szCs w:val="24"/>
-          <w:lang w:eastAsia="en-029"/>
-        </w:rPr>
-        <w:t xml:space="preserve">CREATE TABLE </w:t>
-      </w:r>
-      <w:proofErr w:type="gramStart"/>
-      <w:r>
-        <w:rPr>
-          <w:rFonts w:ascii="inherit" w:eastAsia="Times New Roman" w:hAnsi="inherit" w:cs="Times New Roman"/>
-          <w:sz w:val="24"/>
-          <w:szCs w:val="24"/>
-          <w:lang w:eastAsia="en-029"/>
-        </w:rPr>
-        <w:t>Login(</w:t>
-      </w:r>
-      <w:proofErr w:type="gramEnd"/>
-    </w:p>
-    <w:p>
-      <w:pPr>
-        <w:textAlignment w:val="baseline"/>
-        <w:rPr>
-          <w:rFonts w:ascii="inherit" w:eastAsia="Times New Roman" w:hAnsi="inherit" w:cs="Times New Roman"/>
-          <w:sz w:val="24"/>
-          <w:szCs w:val="24"/>
-          <w:lang w:eastAsia="en-029"/>
-        </w:rPr>
-      </w:pPr>
-      <w:proofErr w:type="spellStart"/>
-      <w:r>
-        <w:rPr>
-          <w:rFonts w:ascii="inherit" w:eastAsia="Times New Roman" w:hAnsi="inherit" w:cs="Times New Roman"/>
-          <w:sz w:val="24"/>
-          <w:szCs w:val="24"/>
-          <w:lang w:eastAsia="en-029"/>
-        </w:rPr>
-        <w:t>StudentId</w:t>
-      </w:r>
-      <w:proofErr w:type="spellEnd"/>
-      <w:r>
-        <w:rPr>
-          <w:rFonts w:ascii="inherit" w:eastAsia="Times New Roman" w:hAnsi="inherit" w:cs="Times New Roman"/>
-          <w:sz w:val="24"/>
-          <w:szCs w:val="24"/>
-          <w:lang w:eastAsia="en-029"/>
-        </w:rPr>
-        <w:t xml:space="preserve"> </w:t>
-      </w:r>
-      <w:proofErr w:type="gramStart"/>
-      <w:r>
-        <w:rPr>
-          <w:rFonts w:ascii="inherit" w:eastAsia="Times New Roman" w:hAnsi="inherit" w:cs="Times New Roman"/>
-          <w:sz w:val="24"/>
-          <w:szCs w:val="24"/>
-          <w:lang w:eastAsia="en-029"/>
-        </w:rPr>
-        <w:t>varchar(</w:t>
-      </w:r>
-      <w:proofErr w:type="gramEnd"/>
-      <w:r>
-        <w:rPr>
-          <w:rFonts w:ascii="inherit" w:eastAsia="Times New Roman" w:hAnsi="inherit" w:cs="Times New Roman"/>
-          <w:sz w:val="24"/>
-          <w:szCs w:val="24"/>
-          <w:lang w:eastAsia="en-029"/>
-        </w:rPr>
-        <w:t>25) NOT NULL,</w:t>
-      </w:r>
-    </w:p>
-    <w:p>
-      <w:pPr>
-        <w:textAlignment w:val="baseline"/>
-        <w:rPr>
-          <w:rFonts w:ascii="inherit" w:eastAsia="Times New Roman" w:hAnsi="inherit" w:cs="Times New Roman"/>
-          <w:sz w:val="24"/>
-          <w:szCs w:val="24"/>
-          <w:lang w:eastAsia="en-029"/>
-        </w:rPr>
-      </w:pPr>
-      <w:proofErr w:type="spellStart"/>
-      <w:r>
-        <w:rPr>
-          <w:rFonts w:ascii="inherit" w:eastAsia="Times New Roman" w:hAnsi="inherit" w:cs="Times New Roman"/>
-          <w:sz w:val="24"/>
-          <w:szCs w:val="24"/>
-          <w:lang w:eastAsia="en-029"/>
-        </w:rPr>
-        <w:t>TeacherId</w:t>
-      </w:r>
-      <w:proofErr w:type="spellEnd"/>
-      <w:r>
-        <w:rPr>
-          <w:rFonts w:ascii="inherit" w:eastAsia="Times New Roman" w:hAnsi="inherit" w:cs="Times New Roman"/>
-          <w:sz w:val="24"/>
-          <w:szCs w:val="24"/>
-          <w:lang w:eastAsia="en-029"/>
-        </w:rPr>
-        <w:t xml:space="preserve"> </w:t>
-      </w:r>
-      <w:proofErr w:type="gramStart"/>
-      <w:r>
-        <w:rPr>
-          <w:rFonts w:ascii="inherit" w:eastAsia="Times New Roman" w:hAnsi="inherit" w:cs="Times New Roman"/>
-          <w:sz w:val="24"/>
-          <w:szCs w:val="24"/>
-          <w:lang w:eastAsia="en-029"/>
-        </w:rPr>
-        <w:t>varchar(</w:t>
-      </w:r>
-      <w:proofErr w:type="gramEnd"/>
-      <w:r>
-        <w:rPr>
-          <w:rFonts w:ascii="inherit" w:eastAsia="Times New Roman" w:hAnsi="inherit" w:cs="Times New Roman"/>
-          <w:sz w:val="24"/>
-          <w:szCs w:val="24"/>
-          <w:lang w:eastAsia="en-029"/>
-        </w:rPr>
-        <w:t>25) NOT NULL,</w:t>
-      </w:r>
-    </w:p>
-    <w:p>
-      <w:pPr>
-        <w:textAlignment w:val="baseline"/>
-        <w:rPr>
-          <w:rFonts w:ascii="inherit" w:eastAsia="Times New Roman" w:hAnsi="inherit" w:cs="Times New Roman"/>
-          <w:sz w:val="24"/>
-          <w:szCs w:val="24"/>
-          <w:lang w:eastAsia="en-029"/>
-        </w:rPr>
-      </w:pPr>
-      <w:r>
-        <w:rPr>
-          <w:rFonts w:ascii="inherit" w:eastAsia="Times New Roman" w:hAnsi="inherit" w:cs="Times New Roman"/>
-          <w:sz w:val="24"/>
-          <w:szCs w:val="24"/>
-          <w:lang w:eastAsia="en-029"/>
-        </w:rPr>
-        <w:t xml:space="preserve">Password </w:t>
-      </w:r>
-      <w:proofErr w:type="gramStart"/>
-      <w:r>
-        <w:rPr>
-          <w:rFonts w:ascii="inherit" w:eastAsia="Times New Roman" w:hAnsi="inherit" w:cs="Times New Roman"/>
-          <w:sz w:val="24"/>
-          <w:szCs w:val="24"/>
-          <w:lang w:eastAsia="en-029"/>
-        </w:rPr>
-        <w:t>varchar(</w:t>
-      </w:r>
-      <w:proofErr w:type="gramEnd"/>
-      <w:r>
-        <w:rPr>
-          <w:rFonts w:ascii="inherit" w:eastAsia="Times New Roman" w:hAnsi="inherit" w:cs="Times New Roman"/>
-          <w:sz w:val="24"/>
-          <w:szCs w:val="24"/>
-          <w:lang w:eastAsia="en-029"/>
-        </w:rPr>
-        <w:t>20),</w:t>
-      </w:r>
-    </w:p>
-    <w:p>
-      <w:pPr>
-        <w:textAlignment w:val="baseline"/>
-        <w:rPr>
-          <w:rFonts w:ascii="inherit" w:eastAsia="Times New Roman" w:hAnsi="inherit" w:cs="Times New Roman"/>
-          <w:sz w:val="24"/>
-          <w:szCs w:val="24"/>
-          <w:lang w:eastAsia="en-029"/>
-        </w:rPr>
-      </w:pPr>
-      <w:r>
-        <w:rPr>
-          <w:rFonts w:ascii="inherit" w:eastAsia="Times New Roman" w:hAnsi="inherit" w:cs="Times New Roman"/>
-          <w:sz w:val="24"/>
-          <w:szCs w:val="24"/>
-          <w:lang w:eastAsia="en-029"/>
-        </w:rPr>
-        <w:t>FOREIGN KEY(</w:t>
-      </w:r>
-      <w:proofErr w:type="spellStart"/>
-      <w:r>
-        <w:rPr>
-          <w:rFonts w:ascii="inherit" w:eastAsia="Times New Roman" w:hAnsi="inherit" w:cs="Times New Roman"/>
-          <w:sz w:val="24"/>
-          <w:szCs w:val="24"/>
-          <w:lang w:eastAsia="en-029"/>
-        </w:rPr>
-        <w:t>StudentId</w:t>
-      </w:r>
-      <w:proofErr w:type="spellEnd"/>
-      <w:r>
-        <w:rPr>
-          <w:rFonts w:ascii="inherit" w:eastAsia="Times New Roman" w:hAnsi="inherit" w:cs="Times New Roman"/>
-          <w:sz w:val="24"/>
-          <w:szCs w:val="24"/>
-          <w:lang w:eastAsia="en-029"/>
-        </w:rPr>
-        <w:t xml:space="preserve">) REFERENCES </w:t>
-      </w:r>
-      <w:proofErr w:type="gramStart"/>
-      <w:r>
-        <w:rPr>
-          <w:rFonts w:ascii="inherit" w:eastAsia="Times New Roman" w:hAnsi="inherit" w:cs="Times New Roman"/>
-          <w:sz w:val="24"/>
-          <w:szCs w:val="24"/>
-          <w:lang w:eastAsia="en-029"/>
-        </w:rPr>
-        <w:t>Student</w:t>
-      </w:r>
-      <w:r>
-        <w:rPr>
-          <w:rFonts w:ascii="inherit" w:eastAsia="Times New Roman" w:hAnsi="inherit" w:cs="Times New Roman"/>
-          <w:sz w:val="24"/>
-          <w:szCs w:val="24"/>
-          <w:lang w:eastAsia="en-029"/>
-        </w:rPr>
-        <w:t>(</w:t>
-      </w:r>
-      <w:proofErr w:type="spellStart"/>
-      <w:proofErr w:type="gramEnd"/>
-      <w:r>
-        <w:rPr>
-          <w:rFonts w:ascii="inherit" w:eastAsia="Times New Roman" w:hAnsi="inherit" w:cs="Times New Roman"/>
-          <w:sz w:val="24"/>
-          <w:szCs w:val="24"/>
-          <w:lang w:eastAsia="en-029"/>
-        </w:rPr>
-        <w:t>StudentId</w:t>
-      </w:r>
-      <w:proofErr w:type="spellEnd"/>
-      <w:r>
-        <w:rPr>
-          <w:rFonts w:ascii="inherit" w:eastAsia="Times New Roman" w:hAnsi="inherit" w:cs="Times New Roman"/>
-          <w:sz w:val="24"/>
-          <w:szCs w:val="24"/>
-          <w:lang w:eastAsia="en-029"/>
-        </w:rPr>
-        <w:t>),</w:t>
-      </w:r>
-    </w:p>
-    <w:p>
-      <w:pPr>
-        <w:textAlignment w:val="baseline"/>
-        <w:rPr>
-          <w:rFonts w:ascii="inherit" w:eastAsia="Times New Roman" w:hAnsi="inherit" w:cs="Times New Roman"/>
-          <w:sz w:val="24"/>
-          <w:szCs w:val="24"/>
-          <w:lang w:eastAsia="en-029"/>
-        </w:rPr>
-      </w:pPr>
-      <w:r>
-        <w:rPr>
-          <w:rFonts w:ascii="inherit" w:eastAsia="Times New Roman" w:hAnsi="inherit" w:cs="Times New Roman"/>
-          <w:sz w:val="24"/>
-          <w:szCs w:val="24"/>
-          <w:lang w:eastAsia="en-029"/>
-        </w:rPr>
-        <w:t>FOREIGN KEY(</w:t>
-      </w:r>
-      <w:proofErr w:type="spellStart"/>
-      <w:r>
-        <w:rPr>
-          <w:rFonts w:ascii="inherit" w:eastAsia="Times New Roman" w:hAnsi="inherit" w:cs="Times New Roman"/>
-          <w:sz w:val="24"/>
-          <w:szCs w:val="24"/>
-          <w:lang w:eastAsia="en-029"/>
-        </w:rPr>
-        <w:t>TeacherId</w:t>
-      </w:r>
-      <w:proofErr w:type="spellEnd"/>
-      <w:r>
-        <w:rPr>
-          <w:rFonts w:ascii="inherit" w:eastAsia="Times New Roman" w:hAnsi="inherit" w:cs="Times New Roman"/>
-          <w:sz w:val="24"/>
-          <w:szCs w:val="24"/>
-          <w:lang w:eastAsia="en-029"/>
-        </w:rPr>
-        <w:t xml:space="preserve">) REFERENCES </w:t>
-      </w:r>
-      <w:proofErr w:type="gramStart"/>
-      <w:r>
-        <w:rPr>
-          <w:rFonts w:ascii="inherit" w:eastAsia="Times New Roman" w:hAnsi="inherit" w:cs="Times New Roman"/>
-          <w:sz w:val="24"/>
-          <w:szCs w:val="24"/>
-          <w:lang w:eastAsia="en-029"/>
-        </w:rPr>
-        <w:t>teacher</w:t>
-      </w:r>
-      <w:r>
-        <w:rPr>
-          <w:rFonts w:ascii="inherit" w:eastAsia="Times New Roman" w:hAnsi="inherit" w:cs="Times New Roman"/>
-          <w:sz w:val="24"/>
-          <w:szCs w:val="24"/>
-          <w:lang w:eastAsia="en-029"/>
-        </w:rPr>
-        <w:t>(</w:t>
-      </w:r>
-      <w:proofErr w:type="spellStart"/>
-      <w:proofErr w:type="gramEnd"/>
-      <w:r>
-        <w:rPr>
-          <w:rFonts w:ascii="inherit" w:eastAsia="Times New Roman" w:hAnsi="inherit" w:cs="Times New Roman"/>
-          <w:sz w:val="24"/>
-          <w:szCs w:val="24"/>
-          <w:lang w:eastAsia="en-029"/>
-        </w:rPr>
-        <w:t>TeacherId</w:t>
-      </w:r>
-      <w:proofErr w:type="spellEnd"/>
-      <w:r>
-        <w:rPr>
-          <w:rFonts w:ascii="inherit" w:eastAsia="Times New Roman" w:hAnsi="inherit" w:cs="Times New Roman"/>
-          <w:sz w:val="24"/>
-          <w:szCs w:val="24"/>
-          <w:lang w:eastAsia="en-029"/>
-        </w:rPr>
-        <w:t>)</w:t>
-      </w:r>
-    </w:p>
-    <w:p>
-      <w:pPr>
-        <w:textAlignment w:val="baseline"/>
-        <w:rPr>
-          <w:rFonts w:ascii="inherit" w:eastAsia="Times New Roman" w:hAnsi="inherit" w:cs="Times New Roman"/>
-          <w:sz w:val="24"/>
-          <w:szCs w:val="24"/>
-          <w:lang w:eastAsia="en-029"/>
-        </w:rPr>
-      </w:pPr>
-      <w:r>
-        <w:rPr>
-          <w:rFonts w:ascii="inherit" w:eastAsia="Times New Roman" w:hAnsi="inherit" w:cs="Times New Roman"/>
-          <w:sz w:val="24"/>
-          <w:szCs w:val="24"/>
-          <w:lang w:eastAsia="en-029"/>
-        </w:rPr>
-        <w:t>);</w:t>
-      </w:r>
-    </w:p>
-    <w:p>
-      <w:pPr>
-        <w:textAlignment w:val="baseline"/>
-        <w:rPr>
-          <w:rFonts w:ascii="inherit" w:eastAsia="Times New Roman" w:hAnsi="inherit" w:cs="Times New Roman"/>
-          <w:sz w:val="24"/>
-          <w:szCs w:val="24"/>
-          <w:lang w:eastAsia="en-029"/>
-        </w:rPr>
-      </w:pPr>
-    </w:p>
-    <w:p>
-      <w:pPr>
-        <w:textAlignment w:val="baseline"/>
-        <w:rPr>
-          <w:rFonts w:ascii="inherit" w:eastAsia="Times New Roman" w:hAnsi="inherit" w:cs="Times New Roman"/>
-          <w:sz w:val="24"/>
-          <w:szCs w:val="24"/>
-          <w:lang w:eastAsia="en-029"/>
-        </w:rPr>
-      </w:pPr>
-      <w:r>
-        <w:rPr>
-          <w:rFonts w:ascii="inherit" w:eastAsia="Times New Roman" w:hAnsi="inherit" w:cs="Times New Roman"/>
-          <w:sz w:val="24"/>
-          <w:szCs w:val="24"/>
-          <w:lang w:eastAsia="en-029"/>
-        </w:rPr>
-        <w:t xml:space="preserve">CREATE TABLE </w:t>
-      </w:r>
-      <w:proofErr w:type="spellStart"/>
-      <w:proofErr w:type="gramStart"/>
-      <w:r>
-        <w:rPr>
-          <w:rFonts w:ascii="inherit" w:eastAsia="Times New Roman" w:hAnsi="inherit" w:cs="Times New Roman"/>
-          <w:sz w:val="24"/>
-          <w:szCs w:val="24"/>
-          <w:lang w:eastAsia="en-029"/>
-        </w:rPr>
-        <w:t>Event</w:t>
-      </w:r>
-      <w:r>
-        <w:rPr>
-          <w:rFonts w:ascii="inherit" w:eastAsia="Times New Roman" w:hAnsi="inherit" w:cs="Times New Roman"/>
-          <w:sz w:val="24"/>
-          <w:szCs w:val="24"/>
-          <w:lang w:eastAsia="en-029"/>
-        </w:rPr>
-        <w:t>Notes</w:t>
-      </w:r>
-      <w:proofErr w:type="spellEnd"/>
-      <w:r>
-        <w:rPr>
-          <w:rFonts w:ascii="inherit" w:eastAsia="Times New Roman" w:hAnsi="inherit" w:cs="Times New Roman"/>
-          <w:sz w:val="24"/>
-          <w:szCs w:val="24"/>
-          <w:lang w:eastAsia="en-029"/>
-        </w:rPr>
-        <w:t>(</w:t>
-      </w:r>
-      <w:proofErr w:type="gramEnd"/>
-    </w:p>
-    <w:p>
-      <w:pPr>
-        <w:textAlignment w:val="baseline"/>
-        <w:rPr>
-          <w:rFonts w:ascii="inherit" w:eastAsia="Times New Roman" w:hAnsi="inherit" w:cs="Times New Roman"/>
-          <w:sz w:val="24"/>
-          <w:szCs w:val="24"/>
-          <w:lang w:eastAsia="en-029"/>
-        </w:rPr>
-      </w:pPr>
-      <w:proofErr w:type="spellStart"/>
-      <w:r>
-        <w:rPr>
-          <w:rFonts w:ascii="inherit" w:eastAsia="Times New Roman" w:hAnsi="inherit" w:cs="Times New Roman"/>
-          <w:sz w:val="24"/>
-          <w:szCs w:val="24"/>
-          <w:lang w:eastAsia="en-029"/>
-        </w:rPr>
-        <w:t>EventNotesId</w:t>
-      </w:r>
-      <w:proofErr w:type="spellEnd"/>
-      <w:r>
-        <w:rPr>
-          <w:rFonts w:ascii="inherit" w:eastAsia="Times New Roman" w:hAnsi="inherit" w:cs="Times New Roman"/>
-          <w:sz w:val="24"/>
-          <w:szCs w:val="24"/>
-          <w:lang w:eastAsia="en-029"/>
-        </w:rPr>
-        <w:t xml:space="preserve"> </w:t>
-      </w:r>
-      <w:proofErr w:type="gramStart"/>
-      <w:r>
-        <w:rPr>
-          <w:rFonts w:ascii="inherit" w:eastAsia="Times New Roman" w:hAnsi="inherit" w:cs="Times New Roman"/>
-          <w:sz w:val="24"/>
-          <w:szCs w:val="24"/>
-          <w:lang w:eastAsia="en-029"/>
-        </w:rPr>
-        <w:t>varchar(</w:t>
-      </w:r>
-      <w:proofErr w:type="gramEnd"/>
-      <w:r>
-        <w:rPr>
-          <w:rFonts w:ascii="inherit" w:eastAsia="Times New Roman" w:hAnsi="inherit" w:cs="Times New Roman"/>
-          <w:sz w:val="24"/>
-          <w:szCs w:val="24"/>
-          <w:lang w:eastAsia="en-029"/>
-        </w:rPr>
-        <w:t>25),</w:t>
-      </w:r>
-    </w:p>
-    <w:p>
-      <w:pPr>
-        <w:textAlignment w:val="baseline"/>
-        <w:rPr>
-          <w:rFonts w:ascii="inherit" w:eastAsia="Times New Roman" w:hAnsi="inherit" w:cs="Times New Roman"/>
-          <w:sz w:val="24"/>
-          <w:szCs w:val="24"/>
-          <w:lang w:eastAsia="en-029"/>
-        </w:rPr>
-      </w:pPr>
-      <w:proofErr w:type="spellStart"/>
-      <w:r>
-        <w:rPr>
-          <w:rFonts w:ascii="inherit" w:eastAsia="Times New Roman" w:hAnsi="inherit" w:cs="Times New Roman"/>
-          <w:sz w:val="24"/>
-          <w:szCs w:val="24"/>
-          <w:lang w:eastAsia="en-029"/>
-        </w:rPr>
-        <w:t>DivisionId</w:t>
-      </w:r>
-      <w:proofErr w:type="spellEnd"/>
-      <w:r>
-        <w:rPr>
-          <w:rFonts w:ascii="inherit" w:eastAsia="Times New Roman" w:hAnsi="inherit" w:cs="Times New Roman"/>
-          <w:sz w:val="24"/>
-          <w:szCs w:val="24"/>
-          <w:lang w:eastAsia="en-029"/>
-        </w:rPr>
-        <w:t xml:space="preserve"> </w:t>
-      </w:r>
-      <w:proofErr w:type="gramStart"/>
-      <w:r>
-        <w:rPr>
-          <w:rFonts w:ascii="inherit" w:eastAsia="Times New Roman" w:hAnsi="inherit" w:cs="Times New Roman"/>
-          <w:sz w:val="24"/>
-          <w:szCs w:val="24"/>
-          <w:lang w:eastAsia="en-029"/>
-        </w:rPr>
-        <w:t>varchar(</w:t>
-      </w:r>
-      <w:proofErr w:type="gramEnd"/>
-      <w:r>
-        <w:rPr>
-          <w:rFonts w:ascii="inherit" w:eastAsia="Times New Roman" w:hAnsi="inherit" w:cs="Times New Roman"/>
-          <w:sz w:val="24"/>
-          <w:szCs w:val="24"/>
-          <w:lang w:eastAsia="en-029"/>
-        </w:rPr>
-        <w:t>25) NOT NULL,</w:t>
-      </w:r>
-    </w:p>
-    <w:p>
-      <w:pPr>
-        <w:textAlignment w:val="baseline"/>
-        <w:rPr>
-          <w:rFonts w:ascii="inherit" w:eastAsia="Times New Roman" w:hAnsi="inherit" w:cs="Times New Roman"/>
-          <w:sz w:val="24"/>
-          <w:szCs w:val="24"/>
-          <w:lang w:eastAsia="en-029"/>
-        </w:rPr>
-      </w:pPr>
-      <w:r>
-        <w:rPr>
-          <w:rFonts w:ascii="inherit" w:eastAsia="Times New Roman" w:hAnsi="inherit" w:cs="Times New Roman"/>
-          <w:sz w:val="24"/>
-          <w:szCs w:val="24"/>
-          <w:lang w:eastAsia="en-029"/>
-        </w:rPr>
-        <w:t xml:space="preserve">Note </w:t>
-      </w:r>
-      <w:proofErr w:type="gramStart"/>
-      <w:r>
-        <w:rPr>
-          <w:rFonts w:ascii="inherit" w:eastAsia="Times New Roman" w:hAnsi="inherit" w:cs="Times New Roman"/>
-          <w:sz w:val="24"/>
-          <w:szCs w:val="24"/>
-          <w:lang w:eastAsia="en-029"/>
-        </w:rPr>
-        <w:t>varchar(</w:t>
-      </w:r>
-      <w:proofErr w:type="gramEnd"/>
-      <w:r>
-        <w:rPr>
-          <w:rFonts w:ascii="inherit" w:eastAsia="Times New Roman" w:hAnsi="inherit" w:cs="Times New Roman"/>
-          <w:sz w:val="24"/>
-          <w:szCs w:val="24"/>
-          <w:lang w:eastAsia="en-029"/>
-        </w:rPr>
-        <w:t>200),</w:t>
-      </w:r>
-    </w:p>
-    <w:p>
-      <w:pPr>
-        <w:textAlignment w:val="baseline"/>
-        <w:rPr>
-          <w:rFonts w:ascii="inherit" w:eastAsia="Times New Roman" w:hAnsi="inherit" w:cs="Times New Roman"/>
-          <w:sz w:val="24"/>
-          <w:szCs w:val="24"/>
-          <w:lang w:eastAsia="en-029"/>
-        </w:rPr>
-      </w:pPr>
-      <w:r>
-        <w:rPr>
-          <w:rFonts w:ascii="inherit" w:eastAsia="Times New Roman" w:hAnsi="inherit" w:cs="Times New Roman"/>
-          <w:sz w:val="24"/>
-          <w:szCs w:val="24"/>
-          <w:lang w:eastAsia="en-029"/>
-        </w:rPr>
-        <w:t>PRIMARY KEY(</w:t>
-      </w:r>
-      <w:proofErr w:type="spellStart"/>
-      <w:r>
-        <w:rPr>
-          <w:rFonts w:ascii="inherit" w:eastAsia="Times New Roman" w:hAnsi="inherit" w:cs="Times New Roman"/>
-          <w:sz w:val="24"/>
-          <w:szCs w:val="24"/>
-          <w:lang w:eastAsia="en-029"/>
-        </w:rPr>
-        <w:t>EventNotesId</w:t>
-      </w:r>
-      <w:proofErr w:type="spellEnd"/>
-      <w:r>
-        <w:rPr>
-          <w:rFonts w:ascii="inherit" w:eastAsia="Times New Roman" w:hAnsi="inherit" w:cs="Times New Roman"/>
-          <w:sz w:val="24"/>
-          <w:szCs w:val="24"/>
-          <w:lang w:eastAsia="en-029"/>
-        </w:rPr>
-        <w:t>),</w:t>
-      </w:r>
-    </w:p>
-    <w:p>
-      <w:pPr>
-        <w:textAlignment w:val="baseline"/>
-        <w:rPr>
-          <w:rFonts w:ascii="inherit" w:eastAsia="Times New Roman" w:hAnsi="inherit" w:cs="Times New Roman"/>
-          <w:sz w:val="24"/>
-          <w:szCs w:val="24"/>
-          <w:lang w:eastAsia="en-029"/>
-        </w:rPr>
-      </w:pPr>
-      <w:r>
-        <w:rPr>
-          <w:rFonts w:ascii="inherit" w:eastAsia="Times New Roman" w:hAnsi="inherit" w:cs="Times New Roman"/>
-          <w:sz w:val="24"/>
-          <w:szCs w:val="24"/>
-          <w:lang w:eastAsia="en-029"/>
-        </w:rPr>
-        <w:t>FOREIGN KEY(</w:t>
-      </w:r>
-      <w:proofErr w:type="spellStart"/>
-      <w:r>
-        <w:rPr>
-          <w:rFonts w:ascii="inherit" w:eastAsia="Times New Roman" w:hAnsi="inherit" w:cs="Times New Roman"/>
-          <w:sz w:val="24"/>
-          <w:szCs w:val="24"/>
-          <w:lang w:eastAsia="en-029"/>
-        </w:rPr>
-        <w:t>DivisionId</w:t>
-      </w:r>
-      <w:proofErr w:type="spellEnd"/>
-      <w:r>
-        <w:rPr>
-          <w:rFonts w:ascii="inherit" w:eastAsia="Times New Roman" w:hAnsi="inherit" w:cs="Times New Roman"/>
-          <w:sz w:val="24"/>
-          <w:szCs w:val="24"/>
-          <w:lang w:eastAsia="en-029"/>
-        </w:rPr>
-        <w:t xml:space="preserve">) REFERENCES </w:t>
-      </w:r>
-      <w:proofErr w:type="gramStart"/>
-      <w:r>
-        <w:rPr>
-          <w:rFonts w:ascii="inherit" w:eastAsia="Times New Roman" w:hAnsi="inherit" w:cs="Times New Roman"/>
-          <w:sz w:val="24"/>
-          <w:szCs w:val="24"/>
-          <w:lang w:eastAsia="en-029"/>
-        </w:rPr>
-        <w:t>Division</w:t>
-      </w:r>
-      <w:r>
-        <w:rPr>
-          <w:rFonts w:ascii="inherit" w:eastAsia="Times New Roman" w:hAnsi="inherit" w:cs="Times New Roman"/>
-          <w:sz w:val="24"/>
-          <w:szCs w:val="24"/>
-          <w:lang w:eastAsia="en-029"/>
-        </w:rPr>
-        <w:t>(</w:t>
+        <w:t>Division(</w:t>
       </w:r>
       <w:proofErr w:type="spellStart"/>
       <w:proofErr w:type="gramEnd"/>

</xml_diff>

<commit_message>
updated the home page and login to let teachers in
</commit_message>
<xml_diff>
--- a/CheatSheetDatabase.docx
+++ b/CheatSheetDatabase.docx
@@ -15,6 +15,7 @@
       <w:r>
         <w:t xml:space="preserve">CREATE DATABASE </w:t>
       </w:r>
+      <w:proofErr w:type="spellStart"/>
       <w:r>
         <w:rPr>
           <w:rFonts w:ascii="inherit" w:eastAsia="Times New Roman" w:hAnsi="inherit" w:cs="Times New Roman"/>
@@ -43,6 +44,7 @@
         </w:rPr>
         <w:t>Buddies</w:t>
       </w:r>
+      <w:proofErr w:type="spellEnd"/>
       <w:r>
         <w:rPr>
           <w:rFonts w:ascii="inherit" w:eastAsia="Times New Roman" w:hAnsi="inherit" w:cs="Times New Roman"/>
@@ -115,14 +117,25 @@
           <w:lang w:eastAsia="en-029"/>
         </w:rPr>
       </w:pPr>
-      <w:r>
-        <w:rPr>
-          <w:rFonts w:ascii="inherit" w:eastAsia="Times New Roman" w:hAnsi="inherit" w:cs="Times New Roman"/>
-          <w:sz w:val="24"/>
-          <w:szCs w:val="24"/>
-          <w:lang w:eastAsia="en-029"/>
-        </w:rPr>
-        <w:t xml:space="preserve">StudentId </w:t>
+      <w:proofErr w:type="spellStart"/>
+      <w:r>
+        <w:rPr>
+          <w:rFonts w:ascii="inherit" w:eastAsia="Times New Roman" w:hAnsi="inherit" w:cs="Times New Roman"/>
+          <w:sz w:val="24"/>
+          <w:szCs w:val="24"/>
+          <w:lang w:eastAsia="en-029"/>
+        </w:rPr>
+        <w:t>StudentId</w:t>
+      </w:r>
+      <w:proofErr w:type="spellEnd"/>
+      <w:r>
+        <w:rPr>
+          <w:rFonts w:ascii="inherit" w:eastAsia="Times New Roman" w:hAnsi="inherit" w:cs="Times New Roman"/>
+          <w:sz w:val="24"/>
+          <w:szCs w:val="24"/>
+          <w:lang w:eastAsia="en-029"/>
+        </w:rPr>
+        <w:t xml:space="preserve"> </w:t>
       </w:r>
       <w:proofErr w:type="gramStart"/>
       <w:r>
@@ -155,14 +168,25 @@
           <w:lang w:eastAsia="en-029"/>
         </w:rPr>
       </w:pPr>
-      <w:r>
-        <w:rPr>
-          <w:rFonts w:ascii="inherit" w:eastAsia="Times New Roman" w:hAnsi="inherit" w:cs="Times New Roman"/>
-          <w:sz w:val="24"/>
-          <w:szCs w:val="24"/>
-          <w:lang w:eastAsia="en-029"/>
-        </w:rPr>
-        <w:t xml:space="preserve">First_Name </w:t>
+      <w:proofErr w:type="spellStart"/>
+      <w:r>
+        <w:rPr>
+          <w:rFonts w:ascii="inherit" w:eastAsia="Times New Roman" w:hAnsi="inherit" w:cs="Times New Roman"/>
+          <w:sz w:val="24"/>
+          <w:szCs w:val="24"/>
+          <w:lang w:eastAsia="en-029"/>
+        </w:rPr>
+        <w:t>First_Name</w:t>
+      </w:r>
+      <w:proofErr w:type="spellEnd"/>
+      <w:r>
+        <w:rPr>
+          <w:rFonts w:ascii="inherit" w:eastAsia="Times New Roman" w:hAnsi="inherit" w:cs="Times New Roman"/>
+          <w:sz w:val="24"/>
+          <w:szCs w:val="24"/>
+          <w:lang w:eastAsia="en-029"/>
+        </w:rPr>
+        <w:t xml:space="preserve"> </w:t>
       </w:r>
       <w:proofErr w:type="gramStart"/>
       <w:r>
@@ -195,14 +219,25 @@
           <w:lang w:eastAsia="en-029"/>
         </w:rPr>
       </w:pPr>
-      <w:r>
-        <w:rPr>
-          <w:rFonts w:ascii="inherit" w:eastAsia="Times New Roman" w:hAnsi="inherit" w:cs="Times New Roman"/>
-          <w:sz w:val="24"/>
-          <w:szCs w:val="24"/>
-          <w:lang w:eastAsia="en-029"/>
-        </w:rPr>
-        <w:t xml:space="preserve">Last_name </w:t>
+      <w:proofErr w:type="spellStart"/>
+      <w:r>
+        <w:rPr>
+          <w:rFonts w:ascii="inherit" w:eastAsia="Times New Roman" w:hAnsi="inherit" w:cs="Times New Roman"/>
+          <w:sz w:val="24"/>
+          <w:szCs w:val="24"/>
+          <w:lang w:eastAsia="en-029"/>
+        </w:rPr>
+        <w:t>Last_name</w:t>
+      </w:r>
+      <w:proofErr w:type="spellEnd"/>
+      <w:r>
+        <w:rPr>
+          <w:rFonts w:ascii="inherit" w:eastAsia="Times New Roman" w:hAnsi="inherit" w:cs="Times New Roman"/>
+          <w:sz w:val="24"/>
+          <w:szCs w:val="24"/>
+          <w:lang w:eastAsia="en-029"/>
+        </w:rPr>
+        <w:t xml:space="preserve"> </w:t>
       </w:r>
       <w:proofErr w:type="gramStart"/>
       <w:r>
@@ -322,7 +357,27 @@
           <w:szCs w:val="24"/>
           <w:lang w:eastAsia="en-029"/>
         </w:rPr>
-        <w:t>PRIMARY KEY(StudentId)</w:t>
+        <w:t>PRIMARY KEY(</w:t>
+      </w:r>
+      <w:proofErr w:type="spellStart"/>
+      <w:r>
+        <w:rPr>
+          <w:rFonts w:ascii="inherit" w:eastAsia="Times New Roman" w:hAnsi="inherit" w:cs="Times New Roman"/>
+          <w:sz w:val="24"/>
+          <w:szCs w:val="24"/>
+          <w:lang w:eastAsia="en-029"/>
+        </w:rPr>
+        <w:t>StudentId</w:t>
+      </w:r>
+      <w:proofErr w:type="spellEnd"/>
+      <w:r>
+        <w:rPr>
+          <w:rFonts w:ascii="inherit" w:eastAsia="Times New Roman" w:hAnsi="inherit" w:cs="Times New Roman"/>
+          <w:sz w:val="24"/>
+          <w:szCs w:val="24"/>
+          <w:lang w:eastAsia="en-029"/>
+        </w:rPr>
+        <w:t>)</w:t>
       </w:r>
     </w:p>
     <w:p>
@@ -397,14 +452,25 @@
           <w:lang w:eastAsia="en-029"/>
         </w:rPr>
       </w:pPr>
-      <w:r>
-        <w:rPr>
-          <w:rFonts w:ascii="inherit" w:eastAsia="Times New Roman" w:hAnsi="inherit" w:cs="Times New Roman"/>
-          <w:sz w:val="24"/>
-          <w:szCs w:val="24"/>
-          <w:lang w:eastAsia="en-029"/>
-        </w:rPr>
-        <w:t xml:space="preserve">TeacherId </w:t>
+      <w:proofErr w:type="spellStart"/>
+      <w:r>
+        <w:rPr>
+          <w:rFonts w:ascii="inherit" w:eastAsia="Times New Roman" w:hAnsi="inherit" w:cs="Times New Roman"/>
+          <w:sz w:val="24"/>
+          <w:szCs w:val="24"/>
+          <w:lang w:eastAsia="en-029"/>
+        </w:rPr>
+        <w:t>TeacherId</w:t>
+      </w:r>
+      <w:proofErr w:type="spellEnd"/>
+      <w:r>
+        <w:rPr>
+          <w:rFonts w:ascii="inherit" w:eastAsia="Times New Roman" w:hAnsi="inherit" w:cs="Times New Roman"/>
+          <w:sz w:val="24"/>
+          <w:szCs w:val="24"/>
+          <w:lang w:eastAsia="en-029"/>
+        </w:rPr>
+        <w:t xml:space="preserve"> </w:t>
       </w:r>
       <w:proofErr w:type="gramStart"/>
       <w:r>
@@ -437,6 +503,7 @@
           <w:lang w:eastAsia="en-029"/>
         </w:rPr>
       </w:pPr>
+      <w:proofErr w:type="spellStart"/>
       <w:r>
         <w:rPr>
           <w:rFonts w:ascii="inherit" w:eastAsia="Times New Roman" w:hAnsi="inherit" w:cs="Times New Roman"/>
@@ -446,6 +513,7 @@
         </w:rPr>
         <w:t>First_Name</w:t>
       </w:r>
+      <w:proofErr w:type="spellEnd"/>
       <w:r>
         <w:rPr>
           <w:rFonts w:ascii="inherit" w:eastAsia="Times New Roman" w:hAnsi="inherit" w:cs="Times New Roman"/>
@@ -495,6 +563,7 @@
           <w:lang w:eastAsia="en-029"/>
         </w:rPr>
       </w:pPr>
+      <w:proofErr w:type="spellStart"/>
       <w:r>
         <w:rPr>
           <w:rFonts w:ascii="inherit" w:eastAsia="Times New Roman" w:hAnsi="inherit" w:cs="Times New Roman"/>
@@ -504,6 +573,7 @@
         </w:rPr>
         <w:t>Last_Name</w:t>
       </w:r>
+      <w:proofErr w:type="spellEnd"/>
       <w:r>
         <w:rPr>
           <w:rFonts w:ascii="inherit" w:eastAsia="Times New Roman" w:hAnsi="inherit" w:cs="Times New Roman"/>
@@ -640,7 +710,27 @@
           <w:szCs w:val="24"/>
           <w:lang w:eastAsia="en-029"/>
         </w:rPr>
-        <w:t>PRIMARY KEY(TeacherId)</w:t>
+        <w:t>PRIMARY KEY(</w:t>
+      </w:r>
+      <w:proofErr w:type="spellStart"/>
+      <w:r>
+        <w:rPr>
+          <w:rFonts w:ascii="inherit" w:eastAsia="Times New Roman" w:hAnsi="inherit" w:cs="Times New Roman"/>
+          <w:sz w:val="24"/>
+          <w:szCs w:val="24"/>
+          <w:lang w:eastAsia="en-029"/>
+        </w:rPr>
+        <w:t>TeacherId</w:t>
+      </w:r>
+      <w:proofErr w:type="spellEnd"/>
+      <w:r>
+        <w:rPr>
+          <w:rFonts w:ascii="inherit" w:eastAsia="Times New Roman" w:hAnsi="inherit" w:cs="Times New Roman"/>
+          <w:sz w:val="24"/>
+          <w:szCs w:val="24"/>
+          <w:lang w:eastAsia="en-029"/>
+        </w:rPr>
+        <w:t>)</w:t>
       </w:r>
     </w:p>
     <w:p>
@@ -715,14 +805,25 @@
           <w:lang w:eastAsia="en-029"/>
         </w:rPr>
       </w:pPr>
-      <w:r>
-        <w:rPr>
-          <w:rFonts w:ascii="inherit" w:eastAsia="Times New Roman" w:hAnsi="inherit" w:cs="Times New Roman"/>
-          <w:sz w:val="24"/>
-          <w:szCs w:val="24"/>
-          <w:lang w:eastAsia="en-029"/>
-        </w:rPr>
-        <w:t xml:space="preserve">CourseId </w:t>
+      <w:proofErr w:type="spellStart"/>
+      <w:r>
+        <w:rPr>
+          <w:rFonts w:ascii="inherit" w:eastAsia="Times New Roman" w:hAnsi="inherit" w:cs="Times New Roman"/>
+          <w:sz w:val="24"/>
+          <w:szCs w:val="24"/>
+          <w:lang w:eastAsia="en-029"/>
+        </w:rPr>
+        <w:t>CourseId</w:t>
+      </w:r>
+      <w:proofErr w:type="spellEnd"/>
+      <w:r>
+        <w:rPr>
+          <w:rFonts w:ascii="inherit" w:eastAsia="Times New Roman" w:hAnsi="inherit" w:cs="Times New Roman"/>
+          <w:sz w:val="24"/>
+          <w:szCs w:val="24"/>
+          <w:lang w:eastAsia="en-029"/>
+        </w:rPr>
+        <w:t xml:space="preserve"> </w:t>
       </w:r>
       <w:proofErr w:type="gramStart"/>
       <w:r>
@@ -755,14 +856,25 @@
           <w:lang w:eastAsia="en-029"/>
         </w:rPr>
       </w:pPr>
-      <w:r>
-        <w:rPr>
-          <w:rFonts w:ascii="inherit" w:eastAsia="Times New Roman" w:hAnsi="inherit" w:cs="Times New Roman"/>
-          <w:sz w:val="24"/>
-          <w:szCs w:val="24"/>
-          <w:lang w:eastAsia="en-029"/>
-        </w:rPr>
-        <w:t xml:space="preserve">Course_Name </w:t>
+      <w:proofErr w:type="spellStart"/>
+      <w:r>
+        <w:rPr>
+          <w:rFonts w:ascii="inherit" w:eastAsia="Times New Roman" w:hAnsi="inherit" w:cs="Times New Roman"/>
+          <w:sz w:val="24"/>
+          <w:szCs w:val="24"/>
+          <w:lang w:eastAsia="en-029"/>
+        </w:rPr>
+        <w:t>Course_Name</w:t>
+      </w:r>
+      <w:proofErr w:type="spellEnd"/>
+      <w:r>
+        <w:rPr>
+          <w:rFonts w:ascii="inherit" w:eastAsia="Times New Roman" w:hAnsi="inherit" w:cs="Times New Roman"/>
+          <w:sz w:val="24"/>
+          <w:szCs w:val="24"/>
+          <w:lang w:eastAsia="en-029"/>
+        </w:rPr>
+        <w:t xml:space="preserve"> </w:t>
       </w:r>
       <w:proofErr w:type="gramStart"/>
       <w:r>
@@ -795,14 +907,25 @@
           <w:lang w:eastAsia="en-029"/>
         </w:rPr>
       </w:pPr>
-      <w:r>
-        <w:rPr>
-          <w:rFonts w:ascii="inherit" w:eastAsia="Times New Roman" w:hAnsi="inherit" w:cs="Times New Roman"/>
-          <w:sz w:val="24"/>
-          <w:szCs w:val="24"/>
-          <w:lang w:eastAsia="en-029"/>
-        </w:rPr>
-        <w:t xml:space="preserve">Course_Time </w:t>
+      <w:proofErr w:type="spellStart"/>
+      <w:r>
+        <w:rPr>
+          <w:rFonts w:ascii="inherit" w:eastAsia="Times New Roman" w:hAnsi="inherit" w:cs="Times New Roman"/>
+          <w:sz w:val="24"/>
+          <w:szCs w:val="24"/>
+          <w:lang w:eastAsia="en-029"/>
+        </w:rPr>
+        <w:t>Course_Time</w:t>
+      </w:r>
+      <w:proofErr w:type="spellEnd"/>
+      <w:r>
+        <w:rPr>
+          <w:rFonts w:ascii="inherit" w:eastAsia="Times New Roman" w:hAnsi="inherit" w:cs="Times New Roman"/>
+          <w:sz w:val="24"/>
+          <w:szCs w:val="24"/>
+          <w:lang w:eastAsia="en-029"/>
+        </w:rPr>
+        <w:t xml:space="preserve"> </w:t>
       </w:r>
       <w:proofErr w:type="gramStart"/>
       <w:r>
@@ -835,14 +958,25 @@
           <w:lang w:eastAsia="en-029"/>
         </w:rPr>
       </w:pPr>
-      <w:r>
-        <w:rPr>
-          <w:rFonts w:ascii="inherit" w:eastAsia="Times New Roman" w:hAnsi="inherit" w:cs="Times New Roman"/>
-          <w:sz w:val="24"/>
-          <w:szCs w:val="24"/>
-          <w:lang w:eastAsia="en-029"/>
-        </w:rPr>
-        <w:t xml:space="preserve">Course_Class_Room </w:t>
+      <w:proofErr w:type="spellStart"/>
+      <w:r>
+        <w:rPr>
+          <w:rFonts w:ascii="inherit" w:eastAsia="Times New Roman" w:hAnsi="inherit" w:cs="Times New Roman"/>
+          <w:sz w:val="24"/>
+          <w:szCs w:val="24"/>
+          <w:lang w:eastAsia="en-029"/>
+        </w:rPr>
+        <w:t>Course_Class_Room</w:t>
+      </w:r>
+      <w:proofErr w:type="spellEnd"/>
+      <w:r>
+        <w:rPr>
+          <w:rFonts w:ascii="inherit" w:eastAsia="Times New Roman" w:hAnsi="inherit" w:cs="Times New Roman"/>
+          <w:sz w:val="24"/>
+          <w:szCs w:val="24"/>
+          <w:lang w:eastAsia="en-029"/>
+        </w:rPr>
+        <w:t xml:space="preserve"> </w:t>
       </w:r>
       <w:proofErr w:type="gramStart"/>
       <w:r>
@@ -875,6 +1009,7 @@
           <w:lang w:eastAsia="en-029"/>
         </w:rPr>
       </w:pPr>
+      <w:proofErr w:type="spellStart"/>
       <w:r>
         <w:rPr>
           <w:rFonts w:ascii="inherit" w:eastAsia="Times New Roman" w:hAnsi="inherit" w:cs="Times New Roman"/>
@@ -884,6 +1019,7 @@
         </w:rPr>
         <w:t>TeacherId</w:t>
       </w:r>
+      <w:proofErr w:type="spellEnd"/>
       <w:r>
         <w:rPr>
           <w:rFonts w:ascii="inherit" w:eastAsia="Times New Roman" w:hAnsi="inherit" w:cs="Times New Roman"/>
@@ -940,27 +1076,67 @@
           <w:szCs w:val="24"/>
           <w:lang w:eastAsia="en-029"/>
         </w:rPr>
-        <w:t>PRIMARY KEY(CourseId),</w:t>
-      </w:r>
-    </w:p>
-    <w:p>
-      <w:pPr>
-        <w:textAlignment w:val="baseline"/>
-        <w:rPr>
-          <w:rFonts w:ascii="inherit" w:eastAsia="Times New Roman" w:hAnsi="inherit" w:cs="Times New Roman"/>
-          <w:sz w:val="24"/>
-          <w:szCs w:val="24"/>
-          <w:lang w:eastAsia="en-029"/>
-        </w:rPr>
-      </w:pPr>
-      <w:r>
-        <w:rPr>
-          <w:rFonts w:ascii="inherit" w:eastAsia="Times New Roman" w:hAnsi="inherit" w:cs="Times New Roman"/>
-          <w:sz w:val="24"/>
-          <w:szCs w:val="24"/>
-          <w:lang w:eastAsia="en-029"/>
-        </w:rPr>
-        <w:t xml:space="preserve">FOREIGN KEY(TeacherId) REFERENCES </w:t>
+        <w:t>PRIMARY KEY(</w:t>
+      </w:r>
+      <w:proofErr w:type="spellStart"/>
+      <w:r>
+        <w:rPr>
+          <w:rFonts w:ascii="inherit" w:eastAsia="Times New Roman" w:hAnsi="inherit" w:cs="Times New Roman"/>
+          <w:sz w:val="24"/>
+          <w:szCs w:val="24"/>
+          <w:lang w:eastAsia="en-029"/>
+        </w:rPr>
+        <w:t>CourseId</w:t>
+      </w:r>
+      <w:proofErr w:type="spellEnd"/>
+      <w:r>
+        <w:rPr>
+          <w:rFonts w:ascii="inherit" w:eastAsia="Times New Roman" w:hAnsi="inherit" w:cs="Times New Roman"/>
+          <w:sz w:val="24"/>
+          <w:szCs w:val="24"/>
+          <w:lang w:eastAsia="en-029"/>
+        </w:rPr>
+        <w:t>),</w:t>
+      </w:r>
+    </w:p>
+    <w:p>
+      <w:pPr>
+        <w:textAlignment w:val="baseline"/>
+        <w:rPr>
+          <w:rFonts w:ascii="inherit" w:eastAsia="Times New Roman" w:hAnsi="inherit" w:cs="Times New Roman"/>
+          <w:sz w:val="24"/>
+          <w:szCs w:val="24"/>
+          <w:lang w:eastAsia="en-029"/>
+        </w:rPr>
+      </w:pPr>
+      <w:r>
+        <w:rPr>
+          <w:rFonts w:ascii="inherit" w:eastAsia="Times New Roman" w:hAnsi="inherit" w:cs="Times New Roman"/>
+          <w:sz w:val="24"/>
+          <w:szCs w:val="24"/>
+          <w:lang w:eastAsia="en-029"/>
+        </w:rPr>
+        <w:t>FOREIGN KEY(</w:t>
+      </w:r>
+      <w:proofErr w:type="spellStart"/>
+      <w:r>
+        <w:rPr>
+          <w:rFonts w:ascii="inherit" w:eastAsia="Times New Roman" w:hAnsi="inherit" w:cs="Times New Roman"/>
+          <w:sz w:val="24"/>
+          <w:szCs w:val="24"/>
+          <w:lang w:eastAsia="en-029"/>
+        </w:rPr>
+        <w:t>TeacherId</w:t>
+      </w:r>
+      <w:proofErr w:type="spellEnd"/>
+      <w:r>
+        <w:rPr>
+          <w:rFonts w:ascii="inherit" w:eastAsia="Times New Roman" w:hAnsi="inherit" w:cs="Times New Roman"/>
+          <w:sz w:val="24"/>
+          <w:szCs w:val="24"/>
+          <w:lang w:eastAsia="en-029"/>
+        </w:rPr>
+        <w:t xml:space="preserve">) REFERENCES </w:t>
       </w:r>
       <w:proofErr w:type="gramStart"/>
       <w:r>
@@ -972,15 +1148,26 @@
         </w:rPr>
         <w:t>teacher(</w:t>
       </w:r>
-      <w:proofErr w:type="gramEnd"/>
-      <w:r>
-        <w:rPr>
-          <w:rFonts w:ascii="inherit" w:eastAsia="Times New Roman" w:hAnsi="inherit" w:cs="Times New Roman"/>
-          <w:sz w:val="24"/>
-          <w:szCs w:val="24"/>
-          <w:lang w:eastAsia="en-029"/>
-        </w:rPr>
-        <w:t>TeacherId)</w:t>
+      <w:proofErr w:type="spellStart"/>
+      <w:proofErr w:type="gramEnd"/>
+      <w:r>
+        <w:rPr>
+          <w:rFonts w:ascii="inherit" w:eastAsia="Times New Roman" w:hAnsi="inherit" w:cs="Times New Roman"/>
+          <w:sz w:val="24"/>
+          <w:szCs w:val="24"/>
+          <w:lang w:eastAsia="en-029"/>
+        </w:rPr>
+        <w:t>TeacherId</w:t>
+      </w:r>
+      <w:proofErr w:type="spellEnd"/>
+      <w:r>
+        <w:rPr>
+          <w:rFonts w:ascii="inherit" w:eastAsia="Times New Roman" w:hAnsi="inherit" w:cs="Times New Roman"/>
+          <w:sz w:val="24"/>
+          <w:szCs w:val="24"/>
+          <w:lang w:eastAsia="en-029"/>
+        </w:rPr>
+        <w:t>)</w:t>
       </w:r>
     </w:p>
     <w:p>
@@ -1067,14 +1254,25 @@
           <w:lang w:eastAsia="en-029"/>
         </w:rPr>
       </w:pPr>
-      <w:r>
-        <w:rPr>
-          <w:rFonts w:ascii="inherit" w:eastAsia="Times New Roman" w:hAnsi="inherit" w:cs="Times New Roman"/>
-          <w:sz w:val="24"/>
-          <w:szCs w:val="24"/>
-          <w:lang w:eastAsia="en-029"/>
-        </w:rPr>
-        <w:t xml:space="preserve">DivisionId </w:t>
+      <w:proofErr w:type="spellStart"/>
+      <w:r>
+        <w:rPr>
+          <w:rFonts w:ascii="inherit" w:eastAsia="Times New Roman" w:hAnsi="inherit" w:cs="Times New Roman"/>
+          <w:sz w:val="24"/>
+          <w:szCs w:val="24"/>
+          <w:lang w:eastAsia="en-029"/>
+        </w:rPr>
+        <w:t>DivisionId</w:t>
+      </w:r>
+      <w:proofErr w:type="spellEnd"/>
+      <w:r>
+        <w:rPr>
+          <w:rFonts w:ascii="inherit" w:eastAsia="Times New Roman" w:hAnsi="inherit" w:cs="Times New Roman"/>
+          <w:sz w:val="24"/>
+          <w:szCs w:val="24"/>
+          <w:lang w:eastAsia="en-029"/>
+        </w:rPr>
+        <w:t xml:space="preserve"> </w:t>
       </w:r>
       <w:proofErr w:type="gramStart"/>
       <w:r>
@@ -1107,6 +1305,7 @@
           <w:lang w:eastAsia="en-029"/>
         </w:rPr>
       </w:pPr>
+      <w:proofErr w:type="spellStart"/>
       <w:r>
         <w:rPr>
           <w:rFonts w:ascii="inherit" w:eastAsia="Times New Roman" w:hAnsi="inherit" w:cs="Times New Roman"/>
@@ -1116,6 +1315,7 @@
         </w:rPr>
         <w:t>Division_Name</w:t>
       </w:r>
+      <w:proofErr w:type="spellEnd"/>
       <w:r>
         <w:rPr>
           <w:rFonts w:ascii="inherit" w:eastAsia="Times New Roman" w:hAnsi="inherit" w:cs="Times New Roman"/>
@@ -1165,14 +1365,25 @@
           <w:lang w:eastAsia="en-029"/>
         </w:rPr>
       </w:pPr>
-      <w:r>
-        <w:rPr>
-          <w:rFonts w:ascii="inherit" w:eastAsia="Times New Roman" w:hAnsi="inherit" w:cs="Times New Roman"/>
-          <w:sz w:val="24"/>
-          <w:szCs w:val="24"/>
-          <w:lang w:eastAsia="en-029"/>
-        </w:rPr>
-        <w:t xml:space="preserve">CourseId </w:t>
+      <w:proofErr w:type="spellStart"/>
+      <w:r>
+        <w:rPr>
+          <w:rFonts w:ascii="inherit" w:eastAsia="Times New Roman" w:hAnsi="inherit" w:cs="Times New Roman"/>
+          <w:sz w:val="24"/>
+          <w:szCs w:val="24"/>
+          <w:lang w:eastAsia="en-029"/>
+        </w:rPr>
+        <w:t>CourseId</w:t>
+      </w:r>
+      <w:proofErr w:type="spellEnd"/>
+      <w:r>
+        <w:rPr>
+          <w:rFonts w:ascii="inherit" w:eastAsia="Times New Roman" w:hAnsi="inherit" w:cs="Times New Roman"/>
+          <w:sz w:val="24"/>
+          <w:szCs w:val="24"/>
+          <w:lang w:eastAsia="en-029"/>
+        </w:rPr>
+        <w:t xml:space="preserve"> </w:t>
       </w:r>
       <w:proofErr w:type="gramStart"/>
       <w:r>
@@ -1205,14 +1416,25 @@
           <w:lang w:eastAsia="en-029"/>
         </w:rPr>
       </w:pPr>
-      <w:r>
-        <w:rPr>
-          <w:rFonts w:ascii="inherit" w:eastAsia="Times New Roman" w:hAnsi="inherit" w:cs="Times New Roman"/>
-          <w:sz w:val="24"/>
-          <w:szCs w:val="24"/>
-          <w:lang w:eastAsia="en-029"/>
-        </w:rPr>
-        <w:t xml:space="preserve">StudentId </w:t>
+      <w:proofErr w:type="spellStart"/>
+      <w:r>
+        <w:rPr>
+          <w:rFonts w:ascii="inherit" w:eastAsia="Times New Roman" w:hAnsi="inherit" w:cs="Times New Roman"/>
+          <w:sz w:val="24"/>
+          <w:szCs w:val="24"/>
+          <w:lang w:eastAsia="en-029"/>
+        </w:rPr>
+        <w:t>StudentId</w:t>
+      </w:r>
+      <w:proofErr w:type="spellEnd"/>
+      <w:r>
+        <w:rPr>
+          <w:rFonts w:ascii="inherit" w:eastAsia="Times New Roman" w:hAnsi="inherit" w:cs="Times New Roman"/>
+          <w:sz w:val="24"/>
+          <w:szCs w:val="24"/>
+          <w:lang w:eastAsia="en-029"/>
+        </w:rPr>
+        <w:t xml:space="preserve"> </w:t>
       </w:r>
       <w:proofErr w:type="gramStart"/>
       <w:r>
@@ -1252,27 +1474,67 @@
           <w:szCs w:val="24"/>
           <w:lang w:eastAsia="en-029"/>
         </w:rPr>
-        <w:t>PRIMARY KEY(DivisionId),</w:t>
-      </w:r>
-    </w:p>
-    <w:p>
-      <w:pPr>
-        <w:textAlignment w:val="baseline"/>
-        <w:rPr>
-          <w:rFonts w:ascii="inherit" w:eastAsia="Times New Roman" w:hAnsi="inherit" w:cs="Times New Roman"/>
-          <w:sz w:val="24"/>
-          <w:szCs w:val="24"/>
-          <w:lang w:eastAsia="en-029"/>
-        </w:rPr>
-      </w:pPr>
-      <w:r>
-        <w:rPr>
-          <w:rFonts w:ascii="inherit" w:eastAsia="Times New Roman" w:hAnsi="inherit" w:cs="Times New Roman"/>
-          <w:sz w:val="24"/>
-          <w:szCs w:val="24"/>
-          <w:lang w:eastAsia="en-029"/>
-        </w:rPr>
-        <w:t xml:space="preserve">FOREIGN KEY(CourseId) REFERENCES </w:t>
+        <w:t>PRIMARY KEY(</w:t>
+      </w:r>
+      <w:proofErr w:type="spellStart"/>
+      <w:r>
+        <w:rPr>
+          <w:rFonts w:ascii="inherit" w:eastAsia="Times New Roman" w:hAnsi="inherit" w:cs="Times New Roman"/>
+          <w:sz w:val="24"/>
+          <w:szCs w:val="24"/>
+          <w:lang w:eastAsia="en-029"/>
+        </w:rPr>
+        <w:t>DivisionId</w:t>
+      </w:r>
+      <w:proofErr w:type="spellEnd"/>
+      <w:r>
+        <w:rPr>
+          <w:rFonts w:ascii="inherit" w:eastAsia="Times New Roman" w:hAnsi="inherit" w:cs="Times New Roman"/>
+          <w:sz w:val="24"/>
+          <w:szCs w:val="24"/>
+          <w:lang w:eastAsia="en-029"/>
+        </w:rPr>
+        <w:t>),</w:t>
+      </w:r>
+    </w:p>
+    <w:p>
+      <w:pPr>
+        <w:textAlignment w:val="baseline"/>
+        <w:rPr>
+          <w:rFonts w:ascii="inherit" w:eastAsia="Times New Roman" w:hAnsi="inherit" w:cs="Times New Roman"/>
+          <w:sz w:val="24"/>
+          <w:szCs w:val="24"/>
+          <w:lang w:eastAsia="en-029"/>
+        </w:rPr>
+      </w:pPr>
+      <w:r>
+        <w:rPr>
+          <w:rFonts w:ascii="inherit" w:eastAsia="Times New Roman" w:hAnsi="inherit" w:cs="Times New Roman"/>
+          <w:sz w:val="24"/>
+          <w:szCs w:val="24"/>
+          <w:lang w:eastAsia="en-029"/>
+        </w:rPr>
+        <w:t>FOREIGN KEY(</w:t>
+      </w:r>
+      <w:proofErr w:type="spellStart"/>
+      <w:r>
+        <w:rPr>
+          <w:rFonts w:ascii="inherit" w:eastAsia="Times New Roman" w:hAnsi="inherit" w:cs="Times New Roman"/>
+          <w:sz w:val="24"/>
+          <w:szCs w:val="24"/>
+          <w:lang w:eastAsia="en-029"/>
+        </w:rPr>
+        <w:t>CourseId</w:t>
+      </w:r>
+      <w:proofErr w:type="spellEnd"/>
+      <w:r>
+        <w:rPr>
+          <w:rFonts w:ascii="inherit" w:eastAsia="Times New Roman" w:hAnsi="inherit" w:cs="Times New Roman"/>
+          <w:sz w:val="24"/>
+          <w:szCs w:val="24"/>
+          <w:lang w:eastAsia="en-029"/>
+        </w:rPr>
+        <w:t xml:space="preserve">) REFERENCES </w:t>
       </w:r>
       <w:proofErr w:type="gramStart"/>
       <w:r>
@@ -1284,35 +1546,66 @@
         </w:rPr>
         <w:t>Courses(</w:t>
       </w:r>
-      <w:proofErr w:type="gramEnd"/>
-      <w:r>
-        <w:rPr>
-          <w:rFonts w:ascii="inherit" w:eastAsia="Times New Roman" w:hAnsi="inherit" w:cs="Times New Roman"/>
-          <w:sz w:val="24"/>
-          <w:szCs w:val="24"/>
-          <w:lang w:eastAsia="en-029"/>
-        </w:rPr>
-        <w:t>CourseId),</w:t>
-      </w:r>
-    </w:p>
-    <w:p>
-      <w:pPr>
-        <w:textAlignment w:val="baseline"/>
-        <w:rPr>
-          <w:rFonts w:ascii="inherit" w:eastAsia="Times New Roman" w:hAnsi="inherit" w:cs="Times New Roman"/>
-          <w:sz w:val="24"/>
-          <w:szCs w:val="24"/>
-          <w:lang w:eastAsia="en-029"/>
-        </w:rPr>
-      </w:pPr>
-      <w:r>
-        <w:rPr>
-          <w:rFonts w:ascii="inherit" w:eastAsia="Times New Roman" w:hAnsi="inherit" w:cs="Times New Roman"/>
-          <w:sz w:val="24"/>
-          <w:szCs w:val="24"/>
-          <w:lang w:eastAsia="en-029"/>
-        </w:rPr>
-        <w:t xml:space="preserve">FOREIGN KEY(StudentId) REFERENCES </w:t>
+      <w:proofErr w:type="spellStart"/>
+      <w:proofErr w:type="gramEnd"/>
+      <w:r>
+        <w:rPr>
+          <w:rFonts w:ascii="inherit" w:eastAsia="Times New Roman" w:hAnsi="inherit" w:cs="Times New Roman"/>
+          <w:sz w:val="24"/>
+          <w:szCs w:val="24"/>
+          <w:lang w:eastAsia="en-029"/>
+        </w:rPr>
+        <w:t>CourseId</w:t>
+      </w:r>
+      <w:proofErr w:type="spellEnd"/>
+      <w:r>
+        <w:rPr>
+          <w:rFonts w:ascii="inherit" w:eastAsia="Times New Roman" w:hAnsi="inherit" w:cs="Times New Roman"/>
+          <w:sz w:val="24"/>
+          <w:szCs w:val="24"/>
+          <w:lang w:eastAsia="en-029"/>
+        </w:rPr>
+        <w:t>),</w:t>
+      </w:r>
+    </w:p>
+    <w:p>
+      <w:pPr>
+        <w:textAlignment w:val="baseline"/>
+        <w:rPr>
+          <w:rFonts w:ascii="inherit" w:eastAsia="Times New Roman" w:hAnsi="inherit" w:cs="Times New Roman"/>
+          <w:sz w:val="24"/>
+          <w:szCs w:val="24"/>
+          <w:lang w:eastAsia="en-029"/>
+        </w:rPr>
+      </w:pPr>
+      <w:r>
+        <w:rPr>
+          <w:rFonts w:ascii="inherit" w:eastAsia="Times New Roman" w:hAnsi="inherit" w:cs="Times New Roman"/>
+          <w:sz w:val="24"/>
+          <w:szCs w:val="24"/>
+          <w:lang w:eastAsia="en-029"/>
+        </w:rPr>
+        <w:t>FOREIGN KEY(</w:t>
+      </w:r>
+      <w:proofErr w:type="spellStart"/>
+      <w:r>
+        <w:rPr>
+          <w:rFonts w:ascii="inherit" w:eastAsia="Times New Roman" w:hAnsi="inherit" w:cs="Times New Roman"/>
+          <w:sz w:val="24"/>
+          <w:szCs w:val="24"/>
+          <w:lang w:eastAsia="en-029"/>
+        </w:rPr>
+        <w:t>StudentId</w:t>
+      </w:r>
+      <w:proofErr w:type="spellEnd"/>
+      <w:r>
+        <w:rPr>
+          <w:rFonts w:ascii="inherit" w:eastAsia="Times New Roman" w:hAnsi="inherit" w:cs="Times New Roman"/>
+          <w:sz w:val="24"/>
+          <w:szCs w:val="24"/>
+          <w:lang w:eastAsia="en-029"/>
+        </w:rPr>
+        <w:t xml:space="preserve">) REFERENCES </w:t>
       </w:r>
       <w:proofErr w:type="gramStart"/>
       <w:r>
@@ -1324,15 +1617,26 @@
         </w:rPr>
         <w:t>Student(</w:t>
       </w:r>
-      <w:proofErr w:type="gramEnd"/>
-      <w:r>
-        <w:rPr>
-          <w:rFonts w:ascii="inherit" w:eastAsia="Times New Roman" w:hAnsi="inherit" w:cs="Times New Roman"/>
-          <w:sz w:val="24"/>
-          <w:szCs w:val="24"/>
-          <w:lang w:eastAsia="en-029"/>
-        </w:rPr>
-        <w:t>StudentId)</w:t>
+      <w:proofErr w:type="spellStart"/>
+      <w:proofErr w:type="gramEnd"/>
+      <w:r>
+        <w:rPr>
+          <w:rFonts w:ascii="inherit" w:eastAsia="Times New Roman" w:hAnsi="inherit" w:cs="Times New Roman"/>
+          <w:sz w:val="24"/>
+          <w:szCs w:val="24"/>
+          <w:lang w:eastAsia="en-029"/>
+        </w:rPr>
+        <w:t>StudentId</w:t>
+      </w:r>
+      <w:proofErr w:type="spellEnd"/>
+      <w:r>
+        <w:rPr>
+          <w:rFonts w:ascii="inherit" w:eastAsia="Times New Roman" w:hAnsi="inherit" w:cs="Times New Roman"/>
+          <w:sz w:val="24"/>
+          <w:szCs w:val="24"/>
+          <w:lang w:eastAsia="en-029"/>
+        </w:rPr>
+        <w:t>)</w:t>
       </w:r>
     </w:p>
     <w:p>
@@ -1385,6 +1689,7 @@
         </w:rPr>
         <w:t xml:space="preserve">CREATE TABLE </w:t>
       </w:r>
+      <w:proofErr w:type="spellStart"/>
       <w:proofErr w:type="gramStart"/>
       <w:r>
         <w:rPr>
@@ -1402,20 +1707,31 @@
           <w:szCs w:val="24"/>
           <w:lang w:eastAsia="en-029"/>
         </w:rPr>
-        <w:t>Login(</w:t>
-      </w:r>
-      <w:proofErr w:type="gramEnd"/>
-    </w:p>
-    <w:p>
-      <w:pPr>
-        <w:textAlignment w:val="baseline"/>
-        <w:rPr>
-          <w:rFonts w:ascii="inherit" w:eastAsia="Times New Roman" w:hAnsi="inherit" w:cs="Times New Roman"/>
-          <w:sz w:val="24"/>
-          <w:szCs w:val="24"/>
-          <w:lang w:eastAsia="en-029"/>
-        </w:rPr>
-      </w:pPr>
+        <w:t>Login</w:t>
+      </w:r>
+      <w:proofErr w:type="spellEnd"/>
+      <w:r>
+        <w:rPr>
+          <w:rFonts w:ascii="inherit" w:eastAsia="Times New Roman" w:hAnsi="inherit" w:cs="Times New Roman"/>
+          <w:sz w:val="24"/>
+          <w:szCs w:val="24"/>
+          <w:lang w:eastAsia="en-029"/>
+        </w:rPr>
+        <w:t>(</w:t>
+      </w:r>
+      <w:proofErr w:type="gramEnd"/>
+    </w:p>
+    <w:p>
+      <w:pPr>
+        <w:textAlignment w:val="baseline"/>
+        <w:rPr>
+          <w:rFonts w:ascii="inherit" w:eastAsia="Times New Roman" w:hAnsi="inherit" w:cs="Times New Roman"/>
+          <w:sz w:val="24"/>
+          <w:szCs w:val="24"/>
+          <w:lang w:eastAsia="en-029"/>
+        </w:rPr>
+      </w:pPr>
+      <w:proofErr w:type="spellStart"/>
       <w:r>
         <w:rPr>
           <w:rFonts w:ascii="inherit" w:eastAsia="Times New Roman" w:hAnsi="inherit" w:cs="Times New Roman"/>
@@ -1441,7 +1757,17 @@
           <w:szCs w:val="24"/>
           <w:lang w:eastAsia="en-029"/>
         </w:rPr>
-        <w:t xml:space="preserve">LogId int </w:t>
+        <w:t>LogId</w:t>
+      </w:r>
+      <w:proofErr w:type="spellEnd"/>
+      <w:r>
+        <w:rPr>
+          <w:rFonts w:ascii="inherit" w:eastAsia="Times New Roman" w:hAnsi="inherit" w:cs="Times New Roman"/>
+          <w:sz w:val="24"/>
+          <w:szCs w:val="24"/>
+          <w:lang w:eastAsia="en-029"/>
+        </w:rPr>
+        <w:t xml:space="preserve"> int </w:t>
       </w:r>
       <w:r>
         <w:rPr>
@@ -1482,14 +1808,25 @@
           <w:lang w:eastAsia="en-029"/>
         </w:rPr>
       </w:pPr>
-      <w:r>
-        <w:rPr>
-          <w:rFonts w:ascii="inherit" w:eastAsia="Times New Roman" w:hAnsi="inherit" w:cs="Times New Roman"/>
-          <w:sz w:val="24"/>
-          <w:szCs w:val="24"/>
-          <w:lang w:eastAsia="en-029"/>
-        </w:rPr>
-        <w:t xml:space="preserve">StudentId </w:t>
+      <w:proofErr w:type="spellStart"/>
+      <w:r>
+        <w:rPr>
+          <w:rFonts w:ascii="inherit" w:eastAsia="Times New Roman" w:hAnsi="inherit" w:cs="Times New Roman"/>
+          <w:sz w:val="24"/>
+          <w:szCs w:val="24"/>
+          <w:lang w:eastAsia="en-029"/>
+        </w:rPr>
+        <w:t>StudentId</w:t>
+      </w:r>
+      <w:proofErr w:type="spellEnd"/>
+      <w:r>
+        <w:rPr>
+          <w:rFonts w:ascii="inherit" w:eastAsia="Times New Roman" w:hAnsi="inherit" w:cs="Times New Roman"/>
+          <w:sz w:val="24"/>
+          <w:szCs w:val="24"/>
+          <w:lang w:eastAsia="en-029"/>
+        </w:rPr>
+        <w:t xml:space="preserve"> </w:t>
       </w:r>
       <w:proofErr w:type="gramStart"/>
       <w:r>
@@ -1581,6 +1918,7 @@
         </w:rPr>
         <w:t>KEY(</w:t>
       </w:r>
+      <w:proofErr w:type="spellStart"/>
       <w:proofErr w:type="gramEnd"/>
       <w:r>
         <w:rPr>
@@ -1591,6 +1929,7 @@
         </w:rPr>
         <w:t>unickStudentLogId</w:t>
       </w:r>
+      <w:proofErr w:type="spellEnd"/>
       <w:r>
         <w:rPr>
           <w:rFonts w:ascii="inherit" w:eastAsia="Times New Roman" w:hAnsi="inherit" w:cs="Times New Roman"/>
@@ -1618,7 +1957,27 @@
           <w:szCs w:val="24"/>
           <w:lang w:eastAsia="en-029"/>
         </w:rPr>
-        <w:t xml:space="preserve">FOREIGN KEY(StudentId) REFERENCES </w:t>
+        <w:t>FOREIGN KEY(</w:t>
+      </w:r>
+      <w:proofErr w:type="spellStart"/>
+      <w:r>
+        <w:rPr>
+          <w:rFonts w:ascii="inherit" w:eastAsia="Times New Roman" w:hAnsi="inherit" w:cs="Times New Roman"/>
+          <w:sz w:val="24"/>
+          <w:szCs w:val="24"/>
+          <w:lang w:eastAsia="en-029"/>
+        </w:rPr>
+        <w:t>StudentId</w:t>
+      </w:r>
+      <w:proofErr w:type="spellEnd"/>
+      <w:r>
+        <w:rPr>
+          <w:rFonts w:ascii="inherit" w:eastAsia="Times New Roman" w:hAnsi="inherit" w:cs="Times New Roman"/>
+          <w:sz w:val="24"/>
+          <w:szCs w:val="24"/>
+          <w:lang w:eastAsia="en-029"/>
+        </w:rPr>
+        <w:t xml:space="preserve">) REFERENCES </w:t>
       </w:r>
       <w:proofErr w:type="gramStart"/>
       <w:r>
@@ -1630,15 +1989,26 @@
         </w:rPr>
         <w:t>Student(</w:t>
       </w:r>
-      <w:proofErr w:type="gramEnd"/>
-      <w:r>
-        <w:rPr>
-          <w:rFonts w:ascii="inherit" w:eastAsia="Times New Roman" w:hAnsi="inherit" w:cs="Times New Roman"/>
-          <w:sz w:val="24"/>
-          <w:szCs w:val="24"/>
-          <w:lang w:eastAsia="en-029"/>
-        </w:rPr>
-        <w:t>StudentId)</w:t>
+      <w:proofErr w:type="spellStart"/>
+      <w:proofErr w:type="gramEnd"/>
+      <w:r>
+        <w:rPr>
+          <w:rFonts w:ascii="inherit" w:eastAsia="Times New Roman" w:hAnsi="inherit" w:cs="Times New Roman"/>
+          <w:sz w:val="24"/>
+          <w:szCs w:val="24"/>
+          <w:lang w:eastAsia="en-029"/>
+        </w:rPr>
+        <w:t>StudentId</w:t>
+      </w:r>
+      <w:proofErr w:type="spellEnd"/>
+      <w:r>
+        <w:rPr>
+          <w:rFonts w:ascii="inherit" w:eastAsia="Times New Roman" w:hAnsi="inherit" w:cs="Times New Roman"/>
+          <w:sz w:val="24"/>
+          <w:szCs w:val="24"/>
+          <w:lang w:eastAsia="en-029"/>
+        </w:rPr>
+        <w:t>)</w:t>
       </w:r>
     </w:p>
     <w:p>
@@ -1691,6 +2061,359 @@
         </w:rPr>
         <w:t xml:space="preserve">CREATE TABLE </w:t>
       </w:r>
+      <w:proofErr w:type="spellStart"/>
+      <w:proofErr w:type="gramStart"/>
+      <w:r>
+        <w:rPr>
+          <w:rFonts w:ascii="inherit" w:eastAsia="Times New Roman" w:hAnsi="inherit" w:cs="Times New Roman"/>
+          <w:sz w:val="24"/>
+          <w:szCs w:val="24"/>
+          <w:lang w:eastAsia="en-029"/>
+        </w:rPr>
+        <w:t>Teacher</w:t>
+      </w:r>
+      <w:r>
+        <w:rPr>
+          <w:rFonts w:ascii="inherit" w:eastAsia="Times New Roman" w:hAnsi="inherit" w:cs="Times New Roman"/>
+          <w:sz w:val="24"/>
+          <w:szCs w:val="24"/>
+          <w:lang w:eastAsia="en-029"/>
+        </w:rPr>
+        <w:t>Login</w:t>
+      </w:r>
+      <w:proofErr w:type="spellEnd"/>
+      <w:r>
+        <w:rPr>
+          <w:rFonts w:ascii="inherit" w:eastAsia="Times New Roman" w:hAnsi="inherit" w:cs="Times New Roman"/>
+          <w:sz w:val="24"/>
+          <w:szCs w:val="24"/>
+          <w:lang w:eastAsia="en-029"/>
+        </w:rPr>
+        <w:t>(</w:t>
+      </w:r>
+      <w:proofErr w:type="gramEnd"/>
+    </w:p>
+    <w:p>
+      <w:pPr>
+        <w:textAlignment w:val="baseline"/>
+        <w:rPr>
+          <w:rFonts w:ascii="inherit" w:eastAsia="Times New Roman" w:hAnsi="inherit" w:cs="Times New Roman"/>
+          <w:sz w:val="24"/>
+          <w:szCs w:val="24"/>
+          <w:lang w:eastAsia="en-029"/>
+        </w:rPr>
+      </w:pPr>
+      <w:proofErr w:type="spellStart"/>
+      <w:r>
+        <w:rPr>
+          <w:rFonts w:ascii="inherit" w:eastAsia="Times New Roman" w:hAnsi="inherit" w:cs="Times New Roman"/>
+          <w:sz w:val="24"/>
+          <w:szCs w:val="24"/>
+          <w:lang w:eastAsia="en-029"/>
+        </w:rPr>
+        <w:t>unickTeacherLogId</w:t>
+      </w:r>
+      <w:proofErr w:type="spellEnd"/>
+      <w:r>
+        <w:rPr>
+          <w:rFonts w:ascii="inherit" w:eastAsia="Times New Roman" w:hAnsi="inherit" w:cs="Times New Roman"/>
+          <w:sz w:val="24"/>
+          <w:szCs w:val="24"/>
+          <w:lang w:eastAsia="en-029"/>
+        </w:rPr>
+        <w:t xml:space="preserve"> int NOT NULL </w:t>
+      </w:r>
+      <w:r>
+        <w:rPr>
+          <w:rFonts w:ascii="Consolas" w:hAnsi="Consolas"/>
+          <w:color w:val="000000"/>
+          <w:sz w:val="23"/>
+          <w:szCs w:val="23"/>
+          <w:shd w:val="clear" w:color="auto" w:fill="FFFFFF"/>
+        </w:rPr>
+        <w:t>AUTO_INCREMENT</w:t>
+      </w:r>
+      <w:r>
+        <w:rPr>
+          <w:rFonts w:ascii="inherit" w:eastAsia="Times New Roman" w:hAnsi="inherit" w:cs="Times New Roman"/>
+          <w:sz w:val="24"/>
+          <w:szCs w:val="24"/>
+          <w:lang w:eastAsia="en-029"/>
+        </w:rPr>
+        <w:t>,</w:t>
+      </w:r>
+    </w:p>
+    <w:p>
+      <w:pPr>
+        <w:textAlignment w:val="baseline"/>
+        <w:rPr>
+          <w:rFonts w:ascii="inherit" w:eastAsia="Times New Roman" w:hAnsi="inherit" w:cs="Times New Roman"/>
+          <w:sz w:val="24"/>
+          <w:szCs w:val="24"/>
+          <w:lang w:eastAsia="en-029"/>
+        </w:rPr>
+      </w:pPr>
+      <w:proofErr w:type="spellStart"/>
+      <w:r>
+        <w:rPr>
+          <w:rFonts w:ascii="inherit" w:eastAsia="Times New Roman" w:hAnsi="inherit" w:cs="Times New Roman"/>
+          <w:sz w:val="24"/>
+          <w:szCs w:val="24"/>
+          <w:lang w:eastAsia="en-029"/>
+        </w:rPr>
+        <w:t>TeacherId</w:t>
+      </w:r>
+      <w:proofErr w:type="spellEnd"/>
+      <w:r>
+        <w:rPr>
+          <w:rFonts w:ascii="inherit" w:eastAsia="Times New Roman" w:hAnsi="inherit" w:cs="Times New Roman"/>
+          <w:sz w:val="24"/>
+          <w:szCs w:val="24"/>
+          <w:lang w:eastAsia="en-029"/>
+        </w:rPr>
+        <w:t xml:space="preserve"> </w:t>
+      </w:r>
+      <w:proofErr w:type="gramStart"/>
+      <w:r>
+        <w:rPr>
+          <w:rFonts w:ascii="inherit" w:eastAsia="Times New Roman" w:hAnsi="inherit" w:cs="Times New Roman"/>
+          <w:sz w:val="24"/>
+          <w:szCs w:val="24"/>
+          <w:lang w:eastAsia="en-029"/>
+        </w:rPr>
+        <w:t>varchar(</w:t>
+      </w:r>
+      <w:proofErr w:type="gramEnd"/>
+      <w:r>
+        <w:rPr>
+          <w:rFonts w:ascii="inherit" w:eastAsia="Times New Roman" w:hAnsi="inherit" w:cs="Times New Roman"/>
+          <w:sz w:val="24"/>
+          <w:szCs w:val="24"/>
+          <w:lang w:eastAsia="en-029"/>
+        </w:rPr>
+        <w:t>25) NOT NULL,</w:t>
+      </w:r>
+    </w:p>
+    <w:p>
+      <w:pPr>
+        <w:textAlignment w:val="baseline"/>
+        <w:rPr>
+          <w:rFonts w:ascii="inherit" w:eastAsia="Times New Roman" w:hAnsi="inherit" w:cs="Times New Roman"/>
+          <w:sz w:val="24"/>
+          <w:szCs w:val="24"/>
+          <w:lang w:eastAsia="en-029"/>
+        </w:rPr>
+      </w:pPr>
+      <w:r>
+        <w:rPr>
+          <w:rFonts w:ascii="inherit" w:eastAsia="Times New Roman" w:hAnsi="inherit" w:cs="Times New Roman"/>
+          <w:sz w:val="24"/>
+          <w:szCs w:val="24"/>
+          <w:lang w:eastAsia="en-029"/>
+        </w:rPr>
+        <w:t xml:space="preserve">Password </w:t>
+      </w:r>
+      <w:proofErr w:type="gramStart"/>
+      <w:r>
+        <w:rPr>
+          <w:rFonts w:ascii="inherit" w:eastAsia="Times New Roman" w:hAnsi="inherit" w:cs="Times New Roman"/>
+          <w:sz w:val="24"/>
+          <w:szCs w:val="24"/>
+          <w:lang w:eastAsia="en-029"/>
+        </w:rPr>
+        <w:t>varchar(</w:t>
+      </w:r>
+      <w:proofErr w:type="gramEnd"/>
+      <w:r>
+        <w:rPr>
+          <w:rFonts w:ascii="inherit" w:eastAsia="Times New Roman" w:hAnsi="inherit" w:cs="Times New Roman"/>
+          <w:sz w:val="24"/>
+          <w:szCs w:val="24"/>
+          <w:lang w:eastAsia="en-029"/>
+        </w:rPr>
+        <w:t>20),</w:t>
+      </w:r>
+    </w:p>
+    <w:p>
+      <w:pPr>
+        <w:textAlignment w:val="baseline"/>
+        <w:rPr>
+          <w:rFonts w:ascii="inherit" w:eastAsia="Times New Roman" w:hAnsi="inherit" w:cs="Times New Roman"/>
+          <w:sz w:val="24"/>
+          <w:szCs w:val="24"/>
+          <w:lang w:eastAsia="en-029"/>
+        </w:rPr>
+      </w:pPr>
+      <w:r>
+        <w:rPr>
+          <w:rFonts w:ascii="inherit" w:eastAsia="Times New Roman" w:hAnsi="inherit" w:cs="Times New Roman"/>
+          <w:sz w:val="24"/>
+          <w:szCs w:val="24"/>
+          <w:lang w:eastAsia="en-029"/>
+        </w:rPr>
+        <w:t xml:space="preserve">PRIMARY </w:t>
+      </w:r>
+      <w:proofErr w:type="gramStart"/>
+      <w:r>
+        <w:rPr>
+          <w:rFonts w:ascii="inherit" w:eastAsia="Times New Roman" w:hAnsi="inherit" w:cs="Times New Roman"/>
+          <w:sz w:val="24"/>
+          <w:szCs w:val="24"/>
+          <w:lang w:eastAsia="en-029"/>
+        </w:rPr>
+        <w:t>KEY(</w:t>
+      </w:r>
+      <w:proofErr w:type="spellStart"/>
+      <w:proofErr w:type="gramEnd"/>
+      <w:r>
+        <w:rPr>
+          <w:rFonts w:ascii="inherit" w:eastAsia="Times New Roman" w:hAnsi="inherit" w:cs="Times New Roman"/>
+          <w:sz w:val="24"/>
+          <w:szCs w:val="24"/>
+          <w:lang w:eastAsia="en-029"/>
+        </w:rPr>
+        <w:t>unickTeacherLogId</w:t>
+      </w:r>
+      <w:proofErr w:type="spellEnd"/>
+      <w:r>
+        <w:rPr>
+          <w:rFonts w:ascii="inherit" w:eastAsia="Times New Roman" w:hAnsi="inherit" w:cs="Times New Roman"/>
+          <w:sz w:val="24"/>
+          <w:szCs w:val="24"/>
+          <w:lang w:eastAsia="en-029"/>
+        </w:rPr>
+        <w:t>),</w:t>
+      </w:r>
+    </w:p>
+    <w:p>
+      <w:pPr>
+        <w:textAlignment w:val="baseline"/>
+        <w:rPr>
+          <w:rFonts w:ascii="inherit" w:eastAsia="Times New Roman" w:hAnsi="inherit" w:cs="Times New Roman"/>
+          <w:sz w:val="24"/>
+          <w:szCs w:val="24"/>
+          <w:lang w:eastAsia="en-029"/>
+        </w:rPr>
+      </w:pPr>
+      <w:r>
+        <w:rPr>
+          <w:rFonts w:ascii="inherit" w:eastAsia="Times New Roman" w:hAnsi="inherit" w:cs="Times New Roman"/>
+          <w:sz w:val="24"/>
+          <w:szCs w:val="24"/>
+          <w:lang w:eastAsia="en-029"/>
+        </w:rPr>
+        <w:t>FOREIGN KEY(</w:t>
+      </w:r>
+      <w:proofErr w:type="spellStart"/>
+      <w:r>
+        <w:rPr>
+          <w:rFonts w:ascii="inherit" w:eastAsia="Times New Roman" w:hAnsi="inherit" w:cs="Times New Roman"/>
+          <w:sz w:val="24"/>
+          <w:szCs w:val="24"/>
+          <w:lang w:eastAsia="en-029"/>
+        </w:rPr>
+        <w:t>TeacherId</w:t>
+      </w:r>
+      <w:proofErr w:type="spellEnd"/>
+      <w:r>
+        <w:rPr>
+          <w:rFonts w:ascii="inherit" w:eastAsia="Times New Roman" w:hAnsi="inherit" w:cs="Times New Roman"/>
+          <w:sz w:val="24"/>
+          <w:szCs w:val="24"/>
+          <w:lang w:eastAsia="en-029"/>
+        </w:rPr>
+        <w:t>) REFERENCES teacher</w:t>
+      </w:r>
+      <w:r>
+        <w:rPr>
+          <w:rFonts w:ascii="inherit" w:eastAsia="Times New Roman" w:hAnsi="inherit" w:cs="Times New Roman"/>
+          <w:sz w:val="24"/>
+          <w:szCs w:val="24"/>
+          <w:lang w:eastAsia="en-029"/>
+        </w:rPr>
+        <w:t xml:space="preserve"> </w:t>
+      </w:r>
+      <w:r>
+        <w:rPr>
+          <w:rFonts w:ascii="inherit" w:eastAsia="Times New Roman" w:hAnsi="inherit" w:cs="Times New Roman"/>
+          <w:sz w:val="24"/>
+          <w:szCs w:val="24"/>
+          <w:lang w:eastAsia="en-029"/>
+        </w:rPr>
+        <w:t>(</w:t>
+      </w:r>
+      <w:proofErr w:type="spellStart"/>
+      <w:r>
+        <w:rPr>
+          <w:rFonts w:ascii="inherit" w:eastAsia="Times New Roman" w:hAnsi="inherit" w:cs="Times New Roman"/>
+          <w:sz w:val="24"/>
+          <w:szCs w:val="24"/>
+          <w:lang w:eastAsia="en-029"/>
+        </w:rPr>
+        <w:t>TeacherId</w:t>
+      </w:r>
+      <w:proofErr w:type="spellEnd"/>
+      <w:r>
+        <w:rPr>
+          <w:rFonts w:ascii="inherit" w:eastAsia="Times New Roman" w:hAnsi="inherit" w:cs="Times New Roman"/>
+          <w:sz w:val="24"/>
+          <w:szCs w:val="24"/>
+          <w:lang w:eastAsia="en-029"/>
+        </w:rPr>
+        <w:t>)</w:t>
+      </w:r>
+    </w:p>
+    <w:p>
+      <w:pPr>
+        <w:textAlignment w:val="baseline"/>
+        <w:rPr>
+          <w:rFonts w:ascii="inherit" w:eastAsia="Times New Roman" w:hAnsi="inherit" w:cs="Times New Roman"/>
+          <w:sz w:val="24"/>
+          <w:szCs w:val="24"/>
+          <w:lang w:eastAsia="en-029"/>
+        </w:rPr>
+      </w:pPr>
+      <w:r>
+        <w:rPr>
+          <w:rFonts w:ascii="inherit" w:eastAsia="Times New Roman" w:hAnsi="inherit" w:cs="Times New Roman"/>
+          <w:sz w:val="24"/>
+          <w:szCs w:val="24"/>
+          <w:lang w:eastAsia="en-029"/>
+        </w:rPr>
+        <w:t>);</w:t>
+      </w:r>
+    </w:p>
+    <w:p>
+      <w:pPr>
+        <w:textAlignment w:val="baseline"/>
+        <w:rPr>
+          <w:rFonts w:ascii="inherit" w:eastAsia="Times New Roman" w:hAnsi="inherit" w:cs="Times New Roman"/>
+          <w:sz w:val="24"/>
+          <w:szCs w:val="24"/>
+          <w:lang w:eastAsia="en-029"/>
+        </w:rPr>
+      </w:pPr>
+    </w:p>
+    <w:p>
+      <w:pPr>
+        <w:textAlignment w:val="baseline"/>
+        <w:rPr>
+          <w:rFonts w:ascii="inherit" w:eastAsia="Times New Roman" w:hAnsi="inherit" w:cs="Times New Roman"/>
+          <w:sz w:val="24"/>
+          <w:szCs w:val="24"/>
+          <w:lang w:eastAsia="en-029"/>
+        </w:rPr>
+      </w:pPr>
+      <w:r>
+        <w:rPr>
+          <w:rFonts w:ascii="inherit" w:eastAsia="Times New Roman" w:hAnsi="inherit" w:cs="Times New Roman"/>
+          <w:sz w:val="24"/>
+          <w:szCs w:val="24"/>
+          <w:lang w:eastAsia="en-029"/>
+        </w:rPr>
+        <w:t xml:space="preserve">CREATE TABLE </w:t>
+      </w:r>
+      <w:proofErr w:type="spellStart"/>
       <w:proofErr w:type="gramStart"/>
       <w:r>
         <w:rPr>
@@ -1708,28 +2431,49 @@
           <w:szCs w:val="24"/>
           <w:lang w:eastAsia="en-029"/>
         </w:rPr>
-        <w:t>Notes(</w:t>
-      </w:r>
-      <w:proofErr w:type="gramEnd"/>
-    </w:p>
-    <w:p>
-      <w:pPr>
-        <w:textAlignment w:val="baseline"/>
-        <w:rPr>
-          <w:rFonts w:ascii="inherit" w:eastAsia="Times New Roman" w:hAnsi="inherit" w:cs="Times New Roman"/>
-          <w:sz w:val="24"/>
-          <w:szCs w:val="24"/>
-          <w:lang w:eastAsia="en-029"/>
-        </w:rPr>
-      </w:pPr>
-      <w:r>
-        <w:rPr>
-          <w:rFonts w:ascii="inherit" w:eastAsia="Times New Roman" w:hAnsi="inherit" w:cs="Times New Roman"/>
-          <w:sz w:val="24"/>
-          <w:szCs w:val="24"/>
-          <w:lang w:eastAsia="en-029"/>
-        </w:rPr>
-        <w:t xml:space="preserve">EventNotesId </w:t>
+        <w:t>Notes</w:t>
+      </w:r>
+      <w:proofErr w:type="spellEnd"/>
+      <w:r>
+        <w:rPr>
+          <w:rFonts w:ascii="inherit" w:eastAsia="Times New Roman" w:hAnsi="inherit" w:cs="Times New Roman"/>
+          <w:sz w:val="24"/>
+          <w:szCs w:val="24"/>
+          <w:lang w:eastAsia="en-029"/>
+        </w:rPr>
+        <w:t>(</w:t>
+      </w:r>
+      <w:proofErr w:type="gramEnd"/>
+    </w:p>
+    <w:p>
+      <w:pPr>
+        <w:textAlignment w:val="baseline"/>
+        <w:rPr>
+          <w:rFonts w:ascii="inherit" w:eastAsia="Times New Roman" w:hAnsi="inherit" w:cs="Times New Roman"/>
+          <w:sz w:val="24"/>
+          <w:szCs w:val="24"/>
+          <w:lang w:eastAsia="en-029"/>
+        </w:rPr>
+      </w:pPr>
+      <w:proofErr w:type="spellStart"/>
+      <w:r>
+        <w:rPr>
+          <w:rFonts w:ascii="inherit" w:eastAsia="Times New Roman" w:hAnsi="inherit" w:cs="Times New Roman"/>
+          <w:sz w:val="24"/>
+          <w:szCs w:val="24"/>
+          <w:lang w:eastAsia="en-029"/>
+        </w:rPr>
+        <w:t>EventNotesId</w:t>
+      </w:r>
+      <w:proofErr w:type="spellEnd"/>
+      <w:r>
+        <w:rPr>
+          <w:rFonts w:ascii="inherit" w:eastAsia="Times New Roman" w:hAnsi="inherit" w:cs="Times New Roman"/>
+          <w:sz w:val="24"/>
+          <w:szCs w:val="24"/>
+          <w:lang w:eastAsia="en-029"/>
+        </w:rPr>
+        <w:t xml:space="preserve"> </w:t>
       </w:r>
       <w:proofErr w:type="gramStart"/>
       <w:r>
@@ -1762,14 +2506,25 @@
           <w:lang w:eastAsia="en-029"/>
         </w:rPr>
       </w:pPr>
-      <w:r>
-        <w:rPr>
-          <w:rFonts w:ascii="inherit" w:eastAsia="Times New Roman" w:hAnsi="inherit" w:cs="Times New Roman"/>
-          <w:sz w:val="24"/>
-          <w:szCs w:val="24"/>
-          <w:lang w:eastAsia="en-029"/>
-        </w:rPr>
-        <w:t xml:space="preserve">DivisionId </w:t>
+      <w:proofErr w:type="spellStart"/>
+      <w:r>
+        <w:rPr>
+          <w:rFonts w:ascii="inherit" w:eastAsia="Times New Roman" w:hAnsi="inherit" w:cs="Times New Roman"/>
+          <w:sz w:val="24"/>
+          <w:szCs w:val="24"/>
+          <w:lang w:eastAsia="en-029"/>
+        </w:rPr>
+        <w:t>DivisionId</w:t>
+      </w:r>
+      <w:proofErr w:type="spellEnd"/>
+      <w:r>
+        <w:rPr>
+          <w:rFonts w:ascii="inherit" w:eastAsia="Times New Roman" w:hAnsi="inherit" w:cs="Times New Roman"/>
+          <w:sz w:val="24"/>
+          <w:szCs w:val="24"/>
+          <w:lang w:eastAsia="en-029"/>
+        </w:rPr>
+        <w:t xml:space="preserve"> </w:t>
       </w:r>
       <w:proofErr w:type="gramStart"/>
       <w:r>
@@ -1851,6 +2606,7 @@
         </w:rPr>
         <w:t>PRIMARY KEY(</w:t>
       </w:r>
+      <w:proofErr w:type="spellStart"/>
       <w:r>
         <w:rPr>
           <w:rFonts w:ascii="inherit" w:eastAsia="Times New Roman" w:hAnsi="inherit" w:cs="Times New Roman"/>
@@ -1860,6 +2616,7 @@
         </w:rPr>
         <w:t>EventNotesId</w:t>
       </w:r>
+      <w:proofErr w:type="spellEnd"/>
       <w:r>
         <w:rPr>
           <w:rFonts w:ascii="inherit" w:eastAsia="Times New Roman" w:hAnsi="inherit" w:cs="Times New Roman"/>
@@ -1889,6 +2646,7 @@
         </w:rPr>
         <w:t>FOREIGN KEY(</w:t>
       </w:r>
+      <w:proofErr w:type="spellStart"/>
       <w:r>
         <w:rPr>
           <w:rFonts w:ascii="inherit" w:eastAsia="Times New Roman" w:hAnsi="inherit" w:cs="Times New Roman"/>
@@ -1898,6 +2656,7 @@
         </w:rPr>
         <w:t>DivisionId</w:t>
       </w:r>
+      <w:proofErr w:type="spellEnd"/>
       <w:r>
         <w:rPr>
           <w:rFonts w:ascii="inherit" w:eastAsia="Times New Roman" w:hAnsi="inherit" w:cs="Times New Roman"/>
@@ -1917,6 +2676,7 @@
         </w:rPr>
         <w:t>Division(</w:t>
       </w:r>
+      <w:proofErr w:type="spellStart"/>
       <w:proofErr w:type="gramEnd"/>
       <w:r>
         <w:rPr>
@@ -1927,6 +2687,7 @@
         </w:rPr>
         <w:t>DivisionId</w:t>
       </w:r>
+      <w:proofErr w:type="spellEnd"/>
       <w:r>
         <w:rPr>
           <w:rFonts w:ascii="inherit" w:eastAsia="Times New Roman" w:hAnsi="inherit" w:cs="Times New Roman"/>

</xml_diff>